<commit_message>
Per review feedback: - elaborate on safety goal HA-001 - Include all safety goals from hazard analysis.
</commit_message>
<xml_diff>
--- a/Template_Files/03_FunctionalSafetyConcept_LaneAssistance_Template.docx
+++ b/Template_Files/03_FunctionalSafetyConcept_LaneAssistance_Template.docx
@@ -8,6 +8,7 @@
         <w:keepNext w:val="false"/>
         <w:keepLines w:val="false"/>
         <w:spacing w:lineRule="auto" w:line="240" w:before="0" w:after="0"/>
+        <w:contextualSpacing/>
         <w:rPr>
           <w:sz w:val="48"/>
           <w:szCs w:val="48"/>
@@ -45,7 +46,7 @@
                   </pic:nvPicPr>
                   <pic:blipFill>
                     <a:blip r:embed="rId2"/>
-                    <a:srcRect l="24003" t="0" r="25603" b="0"/>
+                    <a:srcRect l="24006" t="0" r="25606" b="0"/>
                     <a:stretch>
                       <a:fillRect/>
                     </a:stretch>
@@ -121,6 +122,7 @@
         <w:keepLines w:val="false"/>
         <w:spacing w:lineRule="auto" w:line="240" w:before="0" w:after="0"/>
         <w:ind w:left="720" w:right="0" w:hanging="0"/>
+        <w:contextualSpacing/>
         <w:jc w:val="right"/>
         <w:rPr>
           <w:color w:val="B7B7B7"/>
@@ -143,6 +145,7 @@
       <w:pPr>
         <w:pStyle w:val="Title"/>
         <w:spacing w:before="0" w:after="0"/>
+        <w:contextualSpacing/>
         <w:jc w:val="right"/>
         <w:rPr>
           <w:sz w:val="48"/>
@@ -163,6 +166,7 @@
       <w:pPr>
         <w:pStyle w:val="Title"/>
         <w:spacing w:before="0" w:after="0"/>
+        <w:contextualSpacing/>
         <w:rPr>
           <w:sz w:val="48"/>
           <w:szCs w:val="48"/>
@@ -202,6 +206,7 @@
       <w:pPr>
         <w:pStyle w:val="Title"/>
         <w:spacing w:before="0" w:after="0"/>
+        <w:contextualSpacing/>
         <w:jc w:val="right"/>
         <w:rPr/>
       </w:pPr>
@@ -273,6 +278,7 @@
       <w:pPr>
         <w:pStyle w:val="Title"/>
         <w:spacing w:before="0" w:after="0"/>
+        <w:contextualSpacing/>
         <w:jc w:val="right"/>
         <w:rPr>
           <w:sz w:val="48"/>
@@ -374,6 +380,7 @@
         <w:pStyle w:val="Heading1"/>
         <w:widowControl w:val="false"/>
         <w:spacing w:lineRule="auto" w:line="240" w:before="480" w:after="180"/>
+        <w:contextualSpacing/>
         <w:rPr/>
       </w:pPr>
       <w:r>
@@ -388,6 +395,7 @@
         <w:pStyle w:val="Heading1"/>
         <w:widowControl w:val="false"/>
         <w:spacing w:lineRule="auto" w:line="240" w:before="480" w:after="180"/>
+        <w:contextualSpacing/>
         <w:rPr/>
       </w:pPr>
       <w:bookmarkStart w:id="10" w:name="_1t3h5sf"/>
@@ -1332,6 +1340,7 @@
         <w:pStyle w:val="Heading1"/>
         <w:widowControl w:val="false"/>
         <w:spacing w:lineRule="auto" w:line="240" w:before="480" w:after="180"/>
+        <w:contextualSpacing/>
         <w:rPr/>
       </w:pPr>
       <w:r>
@@ -1346,6 +1355,7 @@
         <w:pStyle w:val="Heading1"/>
         <w:widowControl w:val="false"/>
         <w:spacing w:lineRule="auto" w:line="240" w:before="480" w:after="180"/>
+        <w:contextualSpacing/>
         <w:rPr/>
       </w:pPr>
       <w:bookmarkStart w:id="13" w:name="_ktt3lgighckp"/>
@@ -1441,6 +1451,7 @@
               <w:webHidden/>
               <w:rStyle w:val="IndexLink"/>
               <w:u w:val="single"/>
+              <w:vanish w:val="false"/>
             </w:rPr>
             <w:instrText> TOC \z \o "1-9" \u \h</w:instrText>
           </w:r>
@@ -1449,6 +1460,7 @@
               <w:webHidden/>
               <w:rStyle w:val="IndexLink"/>
               <w:u w:val="single"/>
+              <w:vanish w:val="false"/>
             </w:rPr>
             <w:fldChar w:fldCharType="separate"/>
           </w:r>
@@ -1457,6 +1469,7 @@
               <w:rPr>
                 <w:webHidden/>
                 <w:rStyle w:val="IndexLink"/>
+                <w:vanish w:val="false"/>
                 <w:color w:val="1155CC"/>
                 <w:u w:val="single"/>
               </w:rPr>
@@ -1479,6 +1492,7 @@
               <w:rPr>
                 <w:webHidden/>
                 <w:rStyle w:val="IndexLink"/>
+                <w:vanish w:val="false"/>
                 <w:color w:val="1155CC"/>
                 <w:u w:val="single"/>
               </w:rPr>
@@ -1501,6 +1515,7 @@
               <w:rPr>
                 <w:webHidden/>
                 <w:rStyle w:val="IndexLink"/>
+                <w:vanish w:val="false"/>
                 <w:color w:val="1155CC"/>
                 <w:u w:val="single"/>
               </w:rPr>
@@ -1523,6 +1538,7 @@
               <w:rPr>
                 <w:webHidden/>
                 <w:rStyle w:val="IndexLink"/>
+                <w:vanish w:val="false"/>
                 <w:color w:val="1155CC"/>
                 <w:u w:val="single"/>
               </w:rPr>
@@ -1545,6 +1561,7 @@
               <w:rPr>
                 <w:webHidden/>
                 <w:rStyle w:val="IndexLink"/>
+                <w:vanish w:val="false"/>
                 <w:color w:val="1155CC"/>
                 <w:u w:val="single"/>
               </w:rPr>
@@ -1567,6 +1584,7 @@
               <w:rPr>
                 <w:webHidden/>
                 <w:rStyle w:val="IndexLink"/>
+                <w:vanish w:val="false"/>
                 <w:color w:val="1155CC"/>
                 <w:u w:val="single"/>
               </w:rPr>
@@ -1589,6 +1607,7 @@
               <w:rPr>
                 <w:webHidden/>
                 <w:rStyle w:val="IndexLink"/>
+                <w:vanish w:val="false"/>
                 <w:color w:val="1155CC"/>
                 <w:u w:val="single"/>
               </w:rPr>
@@ -1611,6 +1630,7 @@
               <w:rPr>
                 <w:webHidden/>
                 <w:rStyle w:val="IndexLink"/>
+                <w:vanish w:val="false"/>
                 <w:color w:val="1155CC"/>
                 <w:u w:val="single"/>
               </w:rPr>
@@ -1633,6 +1653,7 @@
               <w:rPr>
                 <w:webHidden/>
                 <w:rStyle w:val="IndexLink"/>
+                <w:vanish w:val="false"/>
                 <w:color w:val="1155CC"/>
                 <w:u w:val="single"/>
               </w:rPr>
@@ -1655,6 +1676,7 @@
               <w:rPr>
                 <w:webHidden/>
                 <w:rStyle w:val="IndexLink"/>
+                <w:vanish w:val="false"/>
                 <w:color w:val="1155CC"/>
                 <w:u w:val="single"/>
               </w:rPr>
@@ -1677,6 +1699,7 @@
               <w:rPr>
                 <w:webHidden/>
                 <w:rStyle w:val="IndexLink"/>
+                <w:vanish w:val="false"/>
                 <w:color w:val="1155CC"/>
                 <w:u w:val="single"/>
               </w:rPr>
@@ -1699,6 +1722,7 @@
               <w:rPr>
                 <w:webHidden/>
                 <w:rStyle w:val="IndexLink"/>
+                <w:vanish w:val="false"/>
                 <w:color w:val="1155CC"/>
                 <w:u w:val="single"/>
               </w:rPr>
@@ -1721,6 +1745,7 @@
               <w:rPr>
                 <w:webHidden/>
                 <w:rStyle w:val="IndexLink"/>
+                <w:vanish w:val="false"/>
                 <w:color w:val="1155CC"/>
                 <w:u w:val="single"/>
               </w:rPr>
@@ -1734,6 +1759,7 @@
       <w:pPr>
         <w:pStyle w:val="Heading1"/>
         <w:spacing w:before="0" w:after="0"/>
+        <w:contextualSpacing/>
         <w:rPr/>
       </w:pPr>
       <w:r>
@@ -1743,14 +1769,12 @@
         <w:rPr/>
         <w:fldChar w:fldCharType="end"/>
       </w:r>
-      <w:r>
-        <w:br w:type="page"/>
-      </w:r>
     </w:p>
     <w:p>
       <w:pPr>
         <w:pStyle w:val="Heading1"/>
         <w:spacing w:before="0" w:after="0"/>
+        <w:contextualSpacing/>
         <w:rPr/>
       </w:pPr>
       <w:bookmarkStart w:id="14" w:name="_fulgh8sf1ocg"/>
@@ -1825,6 +1849,7 @@
       <w:pPr>
         <w:pStyle w:val="Heading1"/>
         <w:spacing w:before="0" w:after="0"/>
+        <w:contextualSpacing/>
         <w:rPr/>
       </w:pPr>
       <w:bookmarkStart w:id="15" w:name="_757cx6xm46zb"/>
@@ -1838,6 +1863,7 @@
       <w:pPr>
         <w:pStyle w:val="Heading2"/>
         <w:spacing w:before="0" w:after="0"/>
+        <w:contextualSpacing/>
         <w:rPr/>
       </w:pPr>
       <w:bookmarkStart w:id="16" w:name="_pi1c1upmo8jt"/>
@@ -2039,7 +2065,6 @@
               <w:keepNext w:val="false"/>
               <w:keepLines w:val="false"/>
               <w:widowControl w:val="false"/>
-              <w:pBdr/>
               <w:shd w:val="clear" w:fill="auto"/>
               <w:spacing w:lineRule="auto" w:line="240" w:before="0" w:after="0"/>
               <w:ind w:left="0" w:right="0" w:hanging="0"/>
@@ -2076,7 +2101,6 @@
               <w:keepNext w:val="false"/>
               <w:keepLines w:val="false"/>
               <w:widowControl w:val="false"/>
-              <w:pBdr/>
               <w:shd w:val="clear" w:fill="auto"/>
               <w:spacing w:lineRule="auto" w:line="240" w:before="0" w:after="0"/>
               <w:ind w:left="0" w:right="0" w:hanging="0"/>
@@ -2116,7 +2140,6 @@
               <w:keepNext w:val="false"/>
               <w:keepLines w:val="false"/>
               <w:widowControl w:val="false"/>
-              <w:pBdr/>
               <w:shd w:val="clear" w:fill="auto"/>
               <w:spacing w:lineRule="auto" w:line="240" w:before="0" w:after="0"/>
               <w:ind w:left="0" w:right="0" w:hanging="0"/>
@@ -2148,7 +2171,6 @@
               <w:keepNext w:val="false"/>
               <w:keepLines w:val="false"/>
               <w:widowControl w:val="false"/>
-              <w:pBdr/>
               <w:shd w:val="clear" w:fill="auto"/>
               <w:spacing w:lineRule="auto" w:line="240" w:before="0" w:after="0"/>
               <w:ind w:left="0" w:right="0" w:hanging="0"/>
@@ -2184,10 +2206,12 @@
               <w:spacing w:lineRule="auto" w:line="240" w:before="0" w:after="0"/>
               <w:rPr/>
             </w:pPr>
+            <w:bookmarkStart w:id="17" w:name="__DdeLink__618_3695148000"/>
             <w:r>
               <w:rPr/>
               <w:t>Safety_Goal_02</w:t>
             </w:r>
+            <w:bookmarkEnd w:id="17"/>
           </w:p>
         </w:tc>
         <w:tc>
@@ -2209,7 +2233,6 @@
               <w:keepNext w:val="false"/>
               <w:keepLines w:val="false"/>
               <w:widowControl w:val="false"/>
-              <w:pBdr/>
               <w:shd w:val="clear" w:fill="auto"/>
               <w:spacing w:lineRule="auto" w:line="240" w:before="0" w:after="0"/>
               <w:ind w:left="0" w:right="0" w:hanging="0"/>
@@ -2239,7 +2262,6 @@
             <w:pPr>
               <w:pStyle w:val="Normal"/>
               <w:widowControl w:val="false"/>
-              <w:pBdr/>
               <w:shd w:val="clear" w:fill="auto"/>
               <w:spacing w:lineRule="auto" w:line="240" w:before="0" w:after="0"/>
               <w:ind w:left="0" w:right="0" w:hanging="0"/>
@@ -2252,6 +2274,196 @@
           </w:p>
         </w:tc>
       </w:tr>
+      <w:tr>
+        <w:trPr/>
+        <w:tc>
+          <w:tcPr>
+            <w:tcW w:w="2055" w:type="dxa"/>
+            <w:tcBorders>
+              <w:left w:val="single" w:sz="8" w:space="0" w:color="000000"/>
+              <w:bottom w:val="single" w:sz="8" w:space="0" w:color="000000"/>
+              <w:right w:val="single" w:sz="8" w:space="0" w:color="000000"/>
+              <w:insideH w:val="single" w:sz="8" w:space="0" w:color="000000"/>
+              <w:insideV w:val="single" w:sz="8" w:space="0" w:color="000000"/>
+            </w:tcBorders>
+            <w:shd w:fill="auto" w:val="clear"/>
+          </w:tcPr>
+          <w:p>
+            <w:pPr>
+              <w:pStyle w:val="Normal"/>
+              <w:widowControl w:val="false"/>
+              <w:spacing w:lineRule="auto" w:line="240" w:before="0" w:after="0"/>
+              <w:rPr>
+                <w:sz w:val="22"/>
+                <w:szCs w:val="22"/>
+              </w:rPr>
+            </w:pPr>
+            <w:r>
+              <w:rPr>
+                <w:sz w:val="22"/>
+                <w:szCs w:val="22"/>
+              </w:rPr>
+              <w:t>Safety_Goal_0</w:t>
+            </w:r>
+            <w:r>
+              <w:rPr>
+                <w:sz w:val="22"/>
+                <w:szCs w:val="22"/>
+              </w:rPr>
+              <w:t>3</w:t>
+            </w:r>
+          </w:p>
+        </w:tc>
+        <w:tc>
+          <w:tcPr>
+            <w:tcW w:w="7304" w:type="dxa"/>
+            <w:tcBorders>
+              <w:left w:val="single" w:sz="8" w:space="0" w:color="000000"/>
+              <w:bottom w:val="single" w:sz="8" w:space="0" w:color="000000"/>
+              <w:right w:val="single" w:sz="8" w:space="0" w:color="000000"/>
+              <w:insideH w:val="single" w:sz="8" w:space="0" w:color="000000"/>
+              <w:insideV w:val="single" w:sz="8" w:space="0" w:color="000000"/>
+            </w:tcBorders>
+            <w:shd w:fill="auto" w:val="clear"/>
+          </w:tcPr>
+          <w:p>
+            <w:pPr>
+              <w:pStyle w:val="Normal"/>
+              <w:keepNext w:val="false"/>
+              <w:keepLines w:val="false"/>
+              <w:widowControl w:val="false"/>
+              <w:shd w:val="clear" w:fill="auto"/>
+              <w:spacing w:lineRule="auto" w:line="240" w:before="0" w:after="0"/>
+              <w:ind w:left="0" w:right="0" w:hanging="0"/>
+              <w:jc w:val="left"/>
+              <w:rPr>
+                <w:sz w:val="22"/>
+                <w:szCs w:val="22"/>
+              </w:rPr>
+            </w:pPr>
+            <w:r>
+              <w:rPr>
+                <w:b w:val="false"/>
+                <w:i w:val="false"/>
+                <w:strike w:val="false"/>
+                <w:dstrike w:val="false"/>
+                <w:outline w:val="false"/>
+                <w:shadow w:val="false"/>
+                <w:sz w:val="22"/>
+                <w:szCs w:val="22"/>
+                <w:u w:val="none"/>
+                <w:em w:val="none"/>
+              </w:rPr>
+              <w:t xml:space="preserve">The maximum time to deliver a warning shall be limited. </w:t>
+            </w:r>
+          </w:p>
+        </w:tc>
+      </w:tr>
+      <w:tr>
+        <w:trPr/>
+        <w:tc>
+          <w:tcPr>
+            <w:tcW w:w="2055" w:type="dxa"/>
+            <w:tcBorders>
+              <w:left w:val="single" w:sz="8" w:space="0" w:color="000000"/>
+              <w:bottom w:val="single" w:sz="8" w:space="0" w:color="000000"/>
+              <w:right w:val="single" w:sz="8" w:space="0" w:color="000000"/>
+              <w:insideH w:val="single" w:sz="8" w:space="0" w:color="000000"/>
+              <w:insideV w:val="single" w:sz="8" w:space="0" w:color="000000"/>
+            </w:tcBorders>
+            <w:shd w:fill="auto" w:val="clear"/>
+          </w:tcPr>
+          <w:p>
+            <w:pPr>
+              <w:pStyle w:val="Normal"/>
+              <w:widowControl w:val="false"/>
+              <w:spacing w:lineRule="auto" w:line="240" w:before="0" w:after="0"/>
+              <w:rPr>
+                <w:sz w:val="22"/>
+                <w:szCs w:val="22"/>
+              </w:rPr>
+            </w:pPr>
+            <w:r>
+              <w:rPr>
+                <w:sz w:val="22"/>
+                <w:szCs w:val="22"/>
+              </w:rPr>
+              <w:t>Safety_Goal_0</w:t>
+            </w:r>
+            <w:r>
+              <w:rPr>
+                <w:sz w:val="22"/>
+                <w:szCs w:val="22"/>
+              </w:rPr>
+              <w:t>4</w:t>
+            </w:r>
+          </w:p>
+        </w:tc>
+        <w:tc>
+          <w:tcPr>
+            <w:tcW w:w="7304" w:type="dxa"/>
+            <w:tcBorders>
+              <w:left w:val="single" w:sz="8" w:space="0" w:color="000000"/>
+              <w:bottom w:val="single" w:sz="8" w:space="0" w:color="000000"/>
+              <w:right w:val="single" w:sz="8" w:space="0" w:color="000000"/>
+              <w:insideH w:val="single" w:sz="8" w:space="0" w:color="000000"/>
+              <w:insideV w:val="single" w:sz="8" w:space="0" w:color="000000"/>
+            </w:tcBorders>
+            <w:shd w:fill="auto" w:val="clear"/>
+          </w:tcPr>
+          <w:p>
+            <w:pPr>
+              <w:pStyle w:val="Normal"/>
+              <w:keepNext w:val="false"/>
+              <w:keepLines w:val="false"/>
+              <w:widowControl w:val="false"/>
+              <w:shd w:val="clear" w:fill="auto"/>
+              <w:spacing w:lineRule="auto" w:line="240" w:before="0" w:after="0"/>
+              <w:ind w:left="0" w:right="0" w:hanging="0"/>
+              <w:jc w:val="left"/>
+              <w:rPr>
+                <w:sz w:val="22"/>
+                <w:szCs w:val="22"/>
+              </w:rPr>
+            </w:pPr>
+            <w:r>
+              <w:rPr>
+                <w:b w:val="false"/>
+                <w:i w:val="false"/>
+                <w:strike w:val="false"/>
+                <w:dstrike w:val="false"/>
+                <w:outline w:val="false"/>
+                <w:shadow w:val="false"/>
+                <w:sz w:val="22"/>
+                <w:szCs w:val="22"/>
+                <w:u w:val="none"/>
+                <w:em w:val="none"/>
+              </w:rPr>
+              <w:t xml:space="preserve">Limit lane keeping assistance shall be disabled under heavy braking conditions. </w:t>
+            </w:r>
+          </w:p>
+          <w:p>
+            <w:pPr>
+              <w:pStyle w:val="Normal"/>
+              <w:widowControl w:val="false"/>
+              <w:shd w:val="clear" w:fill="auto"/>
+              <w:spacing w:lineRule="auto" w:line="240" w:before="0" w:after="0"/>
+              <w:ind w:left="0" w:right="0" w:hanging="0"/>
+              <w:jc w:val="left"/>
+              <w:rPr>
+                <w:sz w:val="22"/>
+                <w:szCs w:val="22"/>
+              </w:rPr>
+            </w:pPr>
+            <w:r>
+              <w:rPr>
+                <w:sz w:val="22"/>
+                <w:szCs w:val="22"/>
+              </w:rPr>
+            </w:r>
+          </w:p>
+        </w:tc>
+      </w:tr>
     </w:tbl>
     <w:p>
       <w:pPr>
@@ -2267,10 +2479,11 @@
       <w:pPr>
         <w:pStyle w:val="Heading2"/>
         <w:spacing w:before="0" w:after="0"/>
-        <w:rPr/>
-      </w:pPr>
-      <w:bookmarkStart w:id="17" w:name="_s0p6ihti6jgk"/>
-      <w:bookmarkEnd w:id="17"/>
+        <w:contextualSpacing/>
+        <w:rPr/>
+      </w:pPr>
+      <w:bookmarkStart w:id="18" w:name="_s0p6ihti6jgk"/>
+      <w:bookmarkEnd w:id="18"/>
       <w:r>
         <w:rPr/>
         <w:t>Preliminary Architecture</w:t>
@@ -2294,10 +2507,11 @@
       <w:pPr>
         <w:pStyle w:val="Heading3"/>
         <w:spacing w:before="0" w:after="0"/>
-        <w:rPr/>
-      </w:pPr>
-      <w:bookmarkStart w:id="18" w:name="_cqb49updinx4"/>
-      <w:bookmarkEnd w:id="18"/>
+        <w:contextualSpacing/>
+        <w:rPr/>
+      </w:pPr>
+      <w:bookmarkStart w:id="19" w:name="_cqb49updinx4"/>
+      <w:bookmarkEnd w:id="19"/>
       <w:r>
         <w:rPr/>
         <w:t>Description of architecture elements</w:t>
@@ -2374,7 +2588,6 @@
               <w:keepNext w:val="false"/>
               <w:keepLines w:val="false"/>
               <w:widowControl w:val="false"/>
-              <w:pBdr/>
               <w:shd w:val="clear" w:fill="auto"/>
               <w:spacing w:lineRule="auto" w:line="240" w:before="0" w:after="0"/>
               <w:ind w:left="0" w:right="0" w:hanging="0"/>
@@ -2411,7 +2624,6 @@
               <w:keepNext w:val="false"/>
               <w:keepLines w:val="false"/>
               <w:widowControl w:val="false"/>
-              <w:pBdr/>
               <w:shd w:val="clear" w:fill="auto"/>
               <w:spacing w:lineRule="auto" w:line="240" w:before="0" w:after="0"/>
               <w:ind w:left="0" w:right="0" w:hanging="0"/>
@@ -2451,7 +2663,6 @@
               <w:keepNext w:val="false"/>
               <w:keepLines w:val="false"/>
               <w:widowControl w:val="false"/>
-              <w:pBdr/>
               <w:shd w:val="clear" w:fill="auto"/>
               <w:spacing w:lineRule="auto" w:line="240" w:before="0" w:after="0"/>
               <w:ind w:left="0" w:right="0" w:hanging="0"/>
@@ -2483,7 +2694,6 @@
               <w:keepNext w:val="false"/>
               <w:keepLines w:val="false"/>
               <w:widowControl w:val="false"/>
-              <w:pBdr/>
               <w:shd w:val="clear" w:fill="auto"/>
               <w:spacing w:lineRule="auto" w:line="240" w:before="0" w:after="0"/>
               <w:ind w:left="0" w:right="0" w:hanging="0"/>
@@ -2518,7 +2728,6 @@
               <w:keepNext w:val="false"/>
               <w:keepLines w:val="false"/>
               <w:widowControl w:val="false"/>
-              <w:pBdr/>
               <w:shd w:val="clear" w:fill="auto"/>
               <w:spacing w:lineRule="auto" w:line="240" w:before="0" w:after="0"/>
               <w:ind w:left="0" w:right="0" w:hanging="0"/>
@@ -2550,7 +2759,6 @@
               <w:keepNext w:val="false"/>
               <w:keepLines w:val="false"/>
               <w:widowControl w:val="false"/>
-              <w:pBdr/>
               <w:shd w:val="clear" w:fill="auto"/>
               <w:spacing w:lineRule="auto" w:line="240" w:before="0" w:after="0"/>
               <w:ind w:left="0" w:right="0" w:hanging="0"/>
@@ -2559,27 +2767,7 @@
             </w:pPr>
             <w:r>
               <w:rPr/>
-              <w:t>Det</w:t>
-            </w:r>
-            <w:r>
-              <w:rPr/>
-              <w:t>e</w:t>
-            </w:r>
-            <w:r>
-              <w:rPr/>
-              <w:t>rm</w:t>
-            </w:r>
-            <w:r>
-              <w:rPr/>
-              <w:t>i</w:t>
-            </w:r>
-            <w:r>
-              <w:rPr/>
-              <w:t xml:space="preserve">nes the edges of the lane and </w:t>
-            </w:r>
-            <w:r>
-              <w:rPr/>
-              <w:t xml:space="preserve">heading, passes this information to other ECUs. </w:t>
+              <w:t xml:space="preserve">Determines the edges of the lane and heading, passes this information to other ECUs. </w:t>
             </w:r>
           </w:p>
         </w:tc>
@@ -2631,7 +2819,6 @@
               <w:keepNext w:val="false"/>
               <w:keepLines w:val="false"/>
               <w:widowControl w:val="false"/>
-              <w:pBdr/>
               <w:shd w:val="clear" w:fill="auto"/>
               <w:spacing w:lineRule="auto" w:line="240" w:before="0" w:after="0"/>
               <w:ind w:left="0" w:right="0" w:hanging="0"/>
@@ -2666,7 +2853,6 @@
               <w:keepNext w:val="false"/>
               <w:keepLines w:val="false"/>
               <w:widowControl w:val="false"/>
-              <w:pBdr/>
               <w:shd w:val="clear" w:fill="auto"/>
               <w:spacing w:lineRule="auto" w:line="240" w:before="0" w:after="0"/>
               <w:ind w:left="0" w:right="0" w:hanging="0"/>
@@ -2698,7 +2884,6 @@
               <w:keepNext w:val="false"/>
               <w:keepLines w:val="false"/>
               <w:widowControl w:val="false"/>
-              <w:pBdr/>
               <w:shd w:val="clear" w:fill="auto"/>
               <w:spacing w:lineRule="auto" w:line="240" w:before="0" w:after="0"/>
               <w:ind w:left="0" w:right="0" w:hanging="0"/>
@@ -2733,7 +2918,6 @@
               <w:keepNext w:val="false"/>
               <w:keepLines w:val="false"/>
               <w:widowControl w:val="false"/>
-              <w:pBdr/>
               <w:shd w:val="clear" w:fill="auto"/>
               <w:spacing w:lineRule="auto" w:line="240" w:before="0" w:after="0"/>
               <w:ind w:left="0" w:right="0" w:hanging="0"/>
@@ -2765,7 +2949,6 @@
               <w:keepNext w:val="false"/>
               <w:keepLines w:val="false"/>
               <w:widowControl w:val="false"/>
-              <w:pBdr/>
               <w:shd w:val="clear" w:fill="auto"/>
               <w:spacing w:lineRule="auto" w:line="240" w:before="0" w:after="0"/>
               <w:ind w:left="0" w:right="0" w:hanging="0"/>
@@ -2800,7 +2983,6 @@
               <w:keepNext w:val="false"/>
               <w:keepLines w:val="false"/>
               <w:widowControl w:val="false"/>
-              <w:pBdr/>
               <w:shd w:val="clear" w:fill="auto"/>
               <w:spacing w:lineRule="auto" w:line="240" w:before="0" w:after="0"/>
               <w:ind w:left="0" w:right="0" w:hanging="0"/>
@@ -2832,7 +3014,6 @@
               <w:keepNext w:val="false"/>
               <w:keepLines w:val="false"/>
               <w:widowControl w:val="false"/>
-              <w:pBdr/>
               <w:shd w:val="clear" w:fill="auto"/>
               <w:spacing w:lineRule="auto" w:line="240" w:before="0" w:after="0"/>
               <w:ind w:left="0" w:right="0" w:hanging="0"/>
@@ -2867,7 +3048,6 @@
               <w:keepNext w:val="false"/>
               <w:keepLines w:val="false"/>
               <w:widowControl w:val="false"/>
-              <w:pBdr/>
               <w:shd w:val="clear" w:fill="auto"/>
               <w:spacing w:lineRule="auto" w:line="240" w:before="0" w:after="0"/>
               <w:ind w:left="0" w:right="0" w:hanging="0"/>
@@ -2899,7 +3079,6 @@
               <w:keepNext w:val="false"/>
               <w:keepLines w:val="false"/>
               <w:widowControl w:val="false"/>
-              <w:pBdr/>
               <w:shd w:val="clear" w:fill="auto"/>
               <w:spacing w:lineRule="auto" w:line="240" w:before="0" w:after="0"/>
               <w:ind w:left="0" w:right="0" w:hanging="0"/>
@@ -2928,10 +3107,11 @@
       <w:pPr>
         <w:pStyle w:val="Heading1"/>
         <w:spacing w:before="0" w:after="0"/>
-        <w:rPr/>
-      </w:pPr>
-      <w:bookmarkStart w:id="19" w:name="_v8l7qfui8b16"/>
-      <w:bookmarkEnd w:id="19"/>
+        <w:contextualSpacing/>
+        <w:rPr/>
+      </w:pPr>
+      <w:bookmarkStart w:id="20" w:name="_v8l7qfui8b16"/>
+      <w:bookmarkEnd w:id="20"/>
       <w:r>
         <w:rPr/>
         <w:t>Functional Safety Concept</w:t>
@@ -3020,10 +3200,11 @@
       <w:pPr>
         <w:pStyle w:val="Heading2"/>
         <w:spacing w:before="0" w:after="0"/>
-        <w:rPr/>
-      </w:pPr>
-      <w:bookmarkStart w:id="20" w:name="_mtn6qbhgsr36"/>
-      <w:bookmarkEnd w:id="20"/>
+        <w:contextualSpacing/>
+        <w:rPr/>
+      </w:pPr>
+      <w:bookmarkStart w:id="21" w:name="_mtn6qbhgsr36"/>
+      <w:bookmarkEnd w:id="21"/>
       <w:r>
         <w:rPr/>
         <w:t>Functional Safety Analysis</w:t>
@@ -3112,7 +3293,6 @@
               <w:keepNext w:val="false"/>
               <w:keepLines w:val="false"/>
               <w:widowControl w:val="false"/>
-              <w:pBdr/>
               <w:shd w:val="clear" w:fill="auto"/>
               <w:spacing w:lineRule="auto" w:line="240" w:before="0" w:after="0"/>
               <w:ind w:left="0" w:right="0" w:hanging="0"/>
@@ -3149,7 +3329,6 @@
               <w:keepNext w:val="false"/>
               <w:keepLines w:val="false"/>
               <w:widowControl w:val="false"/>
-              <w:pBdr/>
               <w:shd w:val="clear" w:fill="auto"/>
               <w:spacing w:lineRule="auto" w:line="240" w:before="0" w:after="0"/>
               <w:ind w:left="0" w:right="0" w:hanging="0"/>
@@ -3186,7 +3365,6 @@
               <w:keepNext w:val="false"/>
               <w:keepLines w:val="false"/>
               <w:widowControl w:val="false"/>
-              <w:pBdr/>
               <w:shd w:val="clear" w:fill="auto"/>
               <w:spacing w:lineRule="auto" w:line="240" w:before="0" w:after="0"/>
               <w:ind w:left="0" w:right="0" w:hanging="0"/>
@@ -3223,7 +3401,6 @@
               <w:keepNext w:val="false"/>
               <w:keepLines w:val="false"/>
               <w:widowControl w:val="false"/>
-              <w:pBdr/>
               <w:shd w:val="clear" w:fill="auto"/>
               <w:spacing w:lineRule="auto" w:line="240" w:before="0" w:after="0"/>
               <w:ind w:left="0" w:right="0" w:hanging="0"/>
@@ -3263,7 +3440,6 @@
               <w:keepNext w:val="false"/>
               <w:keepLines w:val="false"/>
               <w:widowControl w:val="false"/>
-              <w:pBdr/>
               <w:shd w:val="clear" w:fill="auto"/>
               <w:spacing w:lineRule="auto" w:line="240" w:before="0" w:after="0"/>
               <w:ind w:left="0" w:right="0" w:hanging="0"/>
@@ -3295,7 +3471,6 @@
               <w:keepNext w:val="false"/>
               <w:keepLines w:val="false"/>
               <w:widowControl w:val="false"/>
-              <w:pBdr/>
               <w:shd w:val="clear" w:fill="auto"/>
               <w:spacing w:lineRule="auto" w:line="240" w:before="0" w:after="0"/>
               <w:ind w:left="0" w:right="0" w:hanging="0"/>
@@ -3327,7 +3502,6 @@
               <w:keepNext w:val="false"/>
               <w:keepLines w:val="false"/>
               <w:widowControl w:val="false"/>
-              <w:pBdr/>
               <w:shd w:val="clear" w:fill="auto"/>
               <w:spacing w:lineRule="auto" w:line="240" w:before="0" w:after="0"/>
               <w:ind w:left="0" w:right="0" w:hanging="0"/>
@@ -3357,7 +3531,6 @@
             <w:pPr>
               <w:pStyle w:val="Normal"/>
               <w:widowControl w:val="false"/>
-              <w:pBdr/>
               <w:shd w:val="clear" w:fill="auto"/>
               <w:spacing w:lineRule="auto" w:line="240" w:before="0" w:after="0"/>
               <w:ind w:left="0" w:right="0" w:hanging="0"/>
@@ -3375,8 +3548,136 @@
                 <w:spacing w:val="0"/>
                 <w:sz w:val="24"/>
               </w:rPr>
-              <w:t xml:space="preserve">"The lane departure warning function applies an oscillating torque with very high torque amplitude (above </w:t>
-            </w:r>
+              <w:t>"The lane departure warning function applies an oscillating torque with very high torque amplitude (above  Max_Torque_Amplitude)"</w:t>
+            </w:r>
+            <w:r>
+              <w:rPr/>
+              <w:t xml:space="preserve"> </w:t>
+            </w:r>
+          </w:p>
+        </w:tc>
+      </w:tr>
+      <w:tr>
+        <w:trPr/>
+        <w:tc>
+          <w:tcPr>
+            <w:tcW w:w="2340" w:type="dxa"/>
+            <w:tcBorders>
+              <w:top w:val="single" w:sz="8" w:space="0" w:color="000000"/>
+              <w:left w:val="single" w:sz="8" w:space="0" w:color="000000"/>
+              <w:bottom w:val="single" w:sz="8" w:space="0" w:color="000000"/>
+              <w:right w:val="single" w:sz="8" w:space="0" w:color="000000"/>
+              <w:insideH w:val="single" w:sz="8" w:space="0" w:color="000000"/>
+              <w:insideV w:val="single" w:sz="8" w:space="0" w:color="000000"/>
+            </w:tcBorders>
+            <w:shd w:fill="auto" w:val="clear"/>
+          </w:tcPr>
+          <w:p>
+            <w:pPr>
+              <w:pStyle w:val="Normal"/>
+              <w:keepNext w:val="false"/>
+              <w:keepLines w:val="false"/>
+              <w:widowControl w:val="false"/>
+              <w:shd w:val="clear" w:fill="auto"/>
+              <w:spacing w:lineRule="auto" w:line="240" w:before="0" w:after="0"/>
+              <w:ind w:left="0" w:right="0" w:hanging="0"/>
+              <w:jc w:val="left"/>
+              <w:rPr/>
+            </w:pPr>
+            <w:r>
+              <w:rPr/>
+              <w:t>Malfunction_02</w:t>
+            </w:r>
+          </w:p>
+        </w:tc>
+        <w:tc>
+          <w:tcPr>
+            <w:tcW w:w="2340" w:type="dxa"/>
+            <w:tcBorders>
+              <w:top w:val="single" w:sz="8" w:space="0" w:color="000000"/>
+              <w:left w:val="single" w:sz="8" w:space="0" w:color="000000"/>
+              <w:bottom w:val="single" w:sz="8" w:space="0" w:color="000000"/>
+              <w:right w:val="single" w:sz="8" w:space="0" w:color="000000"/>
+              <w:insideH w:val="single" w:sz="8" w:space="0" w:color="000000"/>
+              <w:insideV w:val="single" w:sz="8" w:space="0" w:color="000000"/>
+            </w:tcBorders>
+            <w:shd w:fill="auto" w:val="clear"/>
+          </w:tcPr>
+          <w:p>
+            <w:pPr>
+              <w:pStyle w:val="Normal"/>
+              <w:widowControl w:val="false"/>
+              <w:spacing w:lineRule="auto" w:line="240" w:before="0" w:after="0"/>
+              <w:rPr/>
+            </w:pPr>
+            <w:r>
+              <w:rPr/>
+              <w:t>Lane Departure Warning (LDW) function shall apply an oscillating steering torque to provide the driver a haptic feedback</w:t>
+            </w:r>
+          </w:p>
+        </w:tc>
+        <w:tc>
+          <w:tcPr>
+            <w:tcW w:w="2340" w:type="dxa"/>
+            <w:tcBorders>
+              <w:top w:val="single" w:sz="8" w:space="0" w:color="000000"/>
+              <w:left w:val="single" w:sz="8" w:space="0" w:color="000000"/>
+              <w:bottom w:val="single" w:sz="8" w:space="0" w:color="000000"/>
+              <w:right w:val="single" w:sz="8" w:space="0" w:color="000000"/>
+              <w:insideH w:val="single" w:sz="8" w:space="0" w:color="000000"/>
+              <w:insideV w:val="single" w:sz="8" w:space="0" w:color="000000"/>
+            </w:tcBorders>
+            <w:shd w:fill="auto" w:val="clear"/>
+          </w:tcPr>
+          <w:p>
+            <w:pPr>
+              <w:pStyle w:val="Normal"/>
+              <w:keepNext w:val="false"/>
+              <w:keepLines w:val="false"/>
+              <w:widowControl w:val="false"/>
+              <w:shd w:val="clear" w:fill="auto"/>
+              <w:spacing w:lineRule="auto" w:line="240" w:before="0" w:after="0"/>
+              <w:ind w:left="0" w:right="0" w:hanging="0"/>
+              <w:jc w:val="left"/>
+              <w:rPr/>
+            </w:pPr>
+            <w:r>
+              <w:rPr/>
+              <w:t>MORE</w:t>
+            </w:r>
+          </w:p>
+        </w:tc>
+        <w:tc>
+          <w:tcPr>
+            <w:tcW w:w="2339" w:type="dxa"/>
+            <w:tcBorders>
+              <w:top w:val="single" w:sz="8" w:space="0" w:color="000000"/>
+              <w:left w:val="single" w:sz="8" w:space="0" w:color="000000"/>
+              <w:bottom w:val="single" w:sz="8" w:space="0" w:color="000000"/>
+              <w:right w:val="single" w:sz="8" w:space="0" w:color="000000"/>
+              <w:insideH w:val="single" w:sz="8" w:space="0" w:color="000000"/>
+              <w:insideV w:val="single" w:sz="8" w:space="0" w:color="000000"/>
+            </w:tcBorders>
+            <w:shd w:fill="auto" w:val="clear"/>
+          </w:tcPr>
+          <w:p>
+            <w:pPr>
+              <w:pStyle w:val="Normal"/>
+              <w:widowControl w:val="false"/>
+              <w:spacing w:lineRule="auto" w:line="240" w:before="0" w:after="0"/>
+              <w:rPr/>
+            </w:pPr>
+            <w:r>
+              <w:rPr/>
+            </w:r>
+          </w:p>
+          <w:p>
+            <w:pPr>
+              <w:pStyle w:val="Normal"/>
+              <w:widowControl w:val="false"/>
+              <w:spacing w:lineRule="auto" w:line="240" w:before="0" w:after="0"/>
+              <w:rPr/>
+            </w:pPr>
             <w:r>
               <w:rPr>
                 <w:rFonts w:ascii="Open Sans;Helvetica;sans-serif" w:hAnsi="Open Sans;Helvetica;sans-serif"/>
@@ -3388,8 +3689,130 @@
                 <w:spacing w:val="0"/>
                 <w:sz w:val="24"/>
               </w:rPr>
-              <w:t xml:space="preserve"> Max_Torque_Amplitude</w:t>
-            </w:r>
+              <w:t>"The lane departure warning function applies an oscillating torque with very high torque frequency (above Max_Torque_Frequency)"</w:t>
+            </w:r>
+            <w:r>
+              <w:rPr/>
+              <w:t xml:space="preserve"> </w:t>
+            </w:r>
+          </w:p>
+        </w:tc>
+      </w:tr>
+      <w:tr>
+        <w:trPr/>
+        <w:tc>
+          <w:tcPr>
+            <w:tcW w:w="2340" w:type="dxa"/>
+            <w:tcBorders>
+              <w:top w:val="single" w:sz="8" w:space="0" w:color="000000"/>
+              <w:left w:val="single" w:sz="8" w:space="0" w:color="000000"/>
+              <w:bottom w:val="single" w:sz="8" w:space="0" w:color="000000"/>
+              <w:right w:val="single" w:sz="8" w:space="0" w:color="000000"/>
+              <w:insideH w:val="single" w:sz="8" w:space="0" w:color="000000"/>
+              <w:insideV w:val="single" w:sz="8" w:space="0" w:color="000000"/>
+            </w:tcBorders>
+            <w:shd w:fill="auto" w:val="clear"/>
+          </w:tcPr>
+          <w:p>
+            <w:pPr>
+              <w:pStyle w:val="Normal"/>
+              <w:keepNext w:val="false"/>
+              <w:keepLines w:val="false"/>
+              <w:widowControl w:val="false"/>
+              <w:shd w:val="clear" w:fill="auto"/>
+              <w:spacing w:lineRule="auto" w:line="240" w:before="0" w:after="0"/>
+              <w:ind w:left="0" w:right="0" w:hanging="0"/>
+              <w:jc w:val="left"/>
+              <w:rPr/>
+            </w:pPr>
+            <w:r>
+              <w:rPr/>
+              <w:t>Malfunction_03</w:t>
+            </w:r>
+          </w:p>
+        </w:tc>
+        <w:tc>
+          <w:tcPr>
+            <w:tcW w:w="2340" w:type="dxa"/>
+            <w:tcBorders>
+              <w:top w:val="single" w:sz="8" w:space="0" w:color="000000"/>
+              <w:left w:val="single" w:sz="8" w:space="0" w:color="000000"/>
+              <w:bottom w:val="single" w:sz="8" w:space="0" w:color="000000"/>
+              <w:right w:val="single" w:sz="8" w:space="0" w:color="000000"/>
+              <w:insideH w:val="single" w:sz="8" w:space="0" w:color="000000"/>
+              <w:insideV w:val="single" w:sz="8" w:space="0" w:color="000000"/>
+            </w:tcBorders>
+            <w:shd w:fill="auto" w:val="clear"/>
+          </w:tcPr>
+          <w:p>
+            <w:pPr>
+              <w:pStyle w:val="Normal"/>
+              <w:keepNext w:val="false"/>
+              <w:keepLines w:val="false"/>
+              <w:widowControl w:val="false"/>
+              <w:shd w:val="clear" w:fill="auto"/>
+              <w:spacing w:lineRule="auto" w:line="240" w:before="0" w:after="0"/>
+              <w:ind w:left="0" w:right="0" w:hanging="0"/>
+              <w:jc w:val="left"/>
+              <w:rPr/>
+            </w:pPr>
+            <w:r>
+              <w:rPr/>
+              <w:t>Lane Keeping Assistance (LKA) function shall apply the steering torque when active in order to stay in ego lane</w:t>
+            </w:r>
+          </w:p>
+        </w:tc>
+        <w:tc>
+          <w:tcPr>
+            <w:tcW w:w="2340" w:type="dxa"/>
+            <w:tcBorders>
+              <w:top w:val="single" w:sz="8" w:space="0" w:color="000000"/>
+              <w:left w:val="single" w:sz="8" w:space="0" w:color="000000"/>
+              <w:bottom w:val="single" w:sz="8" w:space="0" w:color="000000"/>
+              <w:right w:val="single" w:sz="8" w:space="0" w:color="000000"/>
+              <w:insideH w:val="single" w:sz="8" w:space="0" w:color="000000"/>
+              <w:insideV w:val="single" w:sz="8" w:space="0" w:color="000000"/>
+            </w:tcBorders>
+            <w:shd w:fill="auto" w:val="clear"/>
+          </w:tcPr>
+          <w:p>
+            <w:pPr>
+              <w:pStyle w:val="Normal"/>
+              <w:keepNext w:val="false"/>
+              <w:keepLines w:val="false"/>
+              <w:widowControl w:val="false"/>
+              <w:shd w:val="clear" w:fill="auto"/>
+              <w:spacing w:lineRule="auto" w:line="240" w:before="0" w:after="0"/>
+              <w:ind w:left="0" w:right="0" w:hanging="0"/>
+              <w:jc w:val="left"/>
+              <w:rPr/>
+            </w:pPr>
+            <w:r>
+              <w:rPr/>
+              <w:t>NO</w:t>
+            </w:r>
+          </w:p>
+        </w:tc>
+        <w:tc>
+          <w:tcPr>
+            <w:tcW w:w="2339" w:type="dxa"/>
+            <w:tcBorders>
+              <w:top w:val="single" w:sz="8" w:space="0" w:color="000000"/>
+              <w:left w:val="single" w:sz="8" w:space="0" w:color="000000"/>
+              <w:bottom w:val="single" w:sz="8" w:space="0" w:color="000000"/>
+              <w:right w:val="single" w:sz="8" w:space="0" w:color="000000"/>
+              <w:insideH w:val="single" w:sz="8" w:space="0" w:color="000000"/>
+              <w:insideV w:val="single" w:sz="8" w:space="0" w:color="000000"/>
+            </w:tcBorders>
+            <w:shd w:fill="auto" w:val="clear"/>
+          </w:tcPr>
+          <w:p>
+            <w:pPr>
+              <w:pStyle w:val="Normal"/>
+              <w:widowControl w:val="false"/>
+              <w:spacing w:before="0" w:after="0"/>
+              <w:rPr/>
+            </w:pPr>
             <w:r>
               <w:rPr>
                 <w:rFonts w:ascii="Open Sans;Helvetica;sans-serif" w:hAnsi="Open Sans;Helvetica;sans-serif"/>
@@ -3401,313 +3824,6 @@
                 <w:spacing w:val="0"/>
                 <w:sz w:val="24"/>
               </w:rPr>
-              <w:t>)"</w:t>
-            </w:r>
-            <w:r>
-              <w:rPr/>
-              <w:t xml:space="preserve"> </w:t>
-            </w:r>
-          </w:p>
-        </w:tc>
-      </w:tr>
-      <w:tr>
-        <w:trPr/>
-        <w:tc>
-          <w:tcPr>
-            <w:tcW w:w="2340" w:type="dxa"/>
-            <w:tcBorders>
-              <w:top w:val="single" w:sz="8" w:space="0" w:color="000000"/>
-              <w:left w:val="single" w:sz="8" w:space="0" w:color="000000"/>
-              <w:bottom w:val="single" w:sz="8" w:space="0" w:color="000000"/>
-              <w:right w:val="single" w:sz="8" w:space="0" w:color="000000"/>
-              <w:insideH w:val="single" w:sz="8" w:space="0" w:color="000000"/>
-              <w:insideV w:val="single" w:sz="8" w:space="0" w:color="000000"/>
-            </w:tcBorders>
-            <w:shd w:fill="auto" w:val="clear"/>
-          </w:tcPr>
-          <w:p>
-            <w:pPr>
-              <w:pStyle w:val="Normal"/>
-              <w:keepNext w:val="false"/>
-              <w:keepLines w:val="false"/>
-              <w:widowControl w:val="false"/>
-              <w:pBdr/>
-              <w:shd w:val="clear" w:fill="auto"/>
-              <w:spacing w:lineRule="auto" w:line="240" w:before="0" w:after="0"/>
-              <w:ind w:left="0" w:right="0" w:hanging="0"/>
-              <w:jc w:val="left"/>
-              <w:rPr/>
-            </w:pPr>
-            <w:r>
-              <w:rPr/>
-              <w:t>Malfunction_02</w:t>
-            </w:r>
-          </w:p>
-        </w:tc>
-        <w:tc>
-          <w:tcPr>
-            <w:tcW w:w="2340" w:type="dxa"/>
-            <w:tcBorders>
-              <w:top w:val="single" w:sz="8" w:space="0" w:color="000000"/>
-              <w:left w:val="single" w:sz="8" w:space="0" w:color="000000"/>
-              <w:bottom w:val="single" w:sz="8" w:space="0" w:color="000000"/>
-              <w:right w:val="single" w:sz="8" w:space="0" w:color="000000"/>
-              <w:insideH w:val="single" w:sz="8" w:space="0" w:color="000000"/>
-              <w:insideV w:val="single" w:sz="8" w:space="0" w:color="000000"/>
-            </w:tcBorders>
-            <w:shd w:fill="auto" w:val="clear"/>
-          </w:tcPr>
-          <w:p>
-            <w:pPr>
-              <w:pStyle w:val="Normal"/>
-              <w:widowControl w:val="false"/>
-              <w:spacing w:lineRule="auto" w:line="240" w:before="0" w:after="0"/>
-              <w:rPr/>
-            </w:pPr>
-            <w:r>
-              <w:rPr/>
-              <w:t>Lane Departure Warning (LDW) function shall apply an oscillating steering torque to provide the driver a haptic feedback</w:t>
-            </w:r>
-          </w:p>
-        </w:tc>
-        <w:tc>
-          <w:tcPr>
-            <w:tcW w:w="2340" w:type="dxa"/>
-            <w:tcBorders>
-              <w:top w:val="single" w:sz="8" w:space="0" w:color="000000"/>
-              <w:left w:val="single" w:sz="8" w:space="0" w:color="000000"/>
-              <w:bottom w:val="single" w:sz="8" w:space="0" w:color="000000"/>
-              <w:right w:val="single" w:sz="8" w:space="0" w:color="000000"/>
-              <w:insideH w:val="single" w:sz="8" w:space="0" w:color="000000"/>
-              <w:insideV w:val="single" w:sz="8" w:space="0" w:color="000000"/>
-            </w:tcBorders>
-            <w:shd w:fill="auto" w:val="clear"/>
-          </w:tcPr>
-          <w:p>
-            <w:pPr>
-              <w:pStyle w:val="Normal"/>
-              <w:keepNext w:val="false"/>
-              <w:keepLines w:val="false"/>
-              <w:widowControl w:val="false"/>
-              <w:pBdr/>
-              <w:shd w:val="clear" w:fill="auto"/>
-              <w:spacing w:lineRule="auto" w:line="240" w:before="0" w:after="0"/>
-              <w:ind w:left="0" w:right="0" w:hanging="0"/>
-              <w:jc w:val="left"/>
-              <w:rPr/>
-            </w:pPr>
-            <w:r>
-              <w:rPr/>
-              <w:t>MORE</w:t>
-            </w:r>
-          </w:p>
-        </w:tc>
-        <w:tc>
-          <w:tcPr>
-            <w:tcW w:w="2339" w:type="dxa"/>
-            <w:tcBorders>
-              <w:top w:val="single" w:sz="8" w:space="0" w:color="000000"/>
-              <w:left w:val="single" w:sz="8" w:space="0" w:color="000000"/>
-              <w:bottom w:val="single" w:sz="8" w:space="0" w:color="000000"/>
-              <w:right w:val="single" w:sz="8" w:space="0" w:color="000000"/>
-              <w:insideH w:val="single" w:sz="8" w:space="0" w:color="000000"/>
-              <w:insideV w:val="single" w:sz="8" w:space="0" w:color="000000"/>
-            </w:tcBorders>
-            <w:shd w:fill="auto" w:val="clear"/>
-          </w:tcPr>
-          <w:p>
-            <w:pPr>
-              <w:pStyle w:val="Normal"/>
-              <w:widowControl w:val="false"/>
-              <w:spacing w:lineRule="auto" w:line="240" w:before="0" w:after="0"/>
-              <w:rPr/>
-            </w:pPr>
-            <w:r>
-              <w:rPr/>
-            </w:r>
-          </w:p>
-          <w:p>
-            <w:pPr>
-              <w:pStyle w:val="Normal"/>
-              <w:widowControl w:val="false"/>
-              <w:spacing w:lineRule="auto" w:line="240" w:before="0" w:after="0"/>
-              <w:rPr/>
-            </w:pPr>
-            <w:r>
-              <w:rPr>
-                <w:rFonts w:ascii="Open Sans;Helvetica;sans-serif" w:hAnsi="Open Sans;Helvetica;sans-serif"/>
-                <w:b w:val="false"/>
-                <w:i w:val="false"/>
-                <w:caps w:val="false"/>
-                <w:smallCaps w:val="false"/>
-                <w:color w:val="4F4F4F"/>
-                <w:spacing w:val="0"/>
-                <w:sz w:val="24"/>
-              </w:rPr>
-              <w:t xml:space="preserve">"The lane departure warning function applies an oscillating torque with very high torque frequency (above </w:t>
-            </w:r>
-            <w:r>
-              <w:rPr>
-                <w:rFonts w:ascii="Open Sans;Helvetica;sans-serif" w:hAnsi="Open Sans;Helvetica;sans-serif"/>
-                <w:b w:val="false"/>
-                <w:i w:val="false"/>
-                <w:caps w:val="false"/>
-                <w:smallCaps w:val="false"/>
-                <w:color w:val="4F4F4F"/>
-                <w:spacing w:val="0"/>
-                <w:sz w:val="24"/>
-              </w:rPr>
-              <w:t>Max_Torque_Frequency</w:t>
-            </w:r>
-            <w:r>
-              <w:rPr>
-                <w:rFonts w:ascii="Open Sans;Helvetica;sans-serif" w:hAnsi="Open Sans;Helvetica;sans-serif"/>
-                <w:b w:val="false"/>
-                <w:i w:val="false"/>
-                <w:caps w:val="false"/>
-                <w:smallCaps w:val="false"/>
-                <w:color w:val="4F4F4F"/>
-                <w:spacing w:val="0"/>
-                <w:sz w:val="24"/>
-              </w:rPr>
-              <w:t>)"</w:t>
-            </w:r>
-            <w:r>
-              <w:rPr/>
-              <w:t xml:space="preserve"> </w:t>
-            </w:r>
-          </w:p>
-        </w:tc>
-      </w:tr>
-      <w:tr>
-        <w:trPr/>
-        <w:tc>
-          <w:tcPr>
-            <w:tcW w:w="2340" w:type="dxa"/>
-            <w:tcBorders>
-              <w:top w:val="single" w:sz="8" w:space="0" w:color="000000"/>
-              <w:left w:val="single" w:sz="8" w:space="0" w:color="000000"/>
-              <w:bottom w:val="single" w:sz="8" w:space="0" w:color="000000"/>
-              <w:right w:val="single" w:sz="8" w:space="0" w:color="000000"/>
-              <w:insideH w:val="single" w:sz="8" w:space="0" w:color="000000"/>
-              <w:insideV w:val="single" w:sz="8" w:space="0" w:color="000000"/>
-            </w:tcBorders>
-            <w:shd w:fill="auto" w:val="clear"/>
-          </w:tcPr>
-          <w:p>
-            <w:pPr>
-              <w:pStyle w:val="Normal"/>
-              <w:keepNext w:val="false"/>
-              <w:keepLines w:val="false"/>
-              <w:widowControl w:val="false"/>
-              <w:pBdr/>
-              <w:shd w:val="clear" w:fill="auto"/>
-              <w:spacing w:lineRule="auto" w:line="240" w:before="0" w:after="0"/>
-              <w:ind w:left="0" w:right="0" w:hanging="0"/>
-              <w:jc w:val="left"/>
-              <w:rPr/>
-            </w:pPr>
-            <w:r>
-              <w:rPr/>
-              <w:t>Malfunction_03</w:t>
-            </w:r>
-          </w:p>
-        </w:tc>
-        <w:tc>
-          <w:tcPr>
-            <w:tcW w:w="2340" w:type="dxa"/>
-            <w:tcBorders>
-              <w:top w:val="single" w:sz="8" w:space="0" w:color="000000"/>
-              <w:left w:val="single" w:sz="8" w:space="0" w:color="000000"/>
-              <w:bottom w:val="single" w:sz="8" w:space="0" w:color="000000"/>
-              <w:right w:val="single" w:sz="8" w:space="0" w:color="000000"/>
-              <w:insideH w:val="single" w:sz="8" w:space="0" w:color="000000"/>
-              <w:insideV w:val="single" w:sz="8" w:space="0" w:color="000000"/>
-            </w:tcBorders>
-            <w:shd w:fill="auto" w:val="clear"/>
-          </w:tcPr>
-          <w:p>
-            <w:pPr>
-              <w:pStyle w:val="Normal"/>
-              <w:keepNext w:val="false"/>
-              <w:keepLines w:val="false"/>
-              <w:widowControl w:val="false"/>
-              <w:pBdr/>
-              <w:shd w:val="clear" w:fill="auto"/>
-              <w:spacing w:lineRule="auto" w:line="240" w:before="0" w:after="0"/>
-              <w:ind w:left="0" w:right="0" w:hanging="0"/>
-              <w:jc w:val="left"/>
-              <w:rPr/>
-            </w:pPr>
-            <w:r>
-              <w:rPr/>
-              <w:t>Lane Keeping Assistance (LKA) function shall apply the steering torque when active in order to stay in ego lane</w:t>
-            </w:r>
-          </w:p>
-        </w:tc>
-        <w:tc>
-          <w:tcPr>
-            <w:tcW w:w="2340" w:type="dxa"/>
-            <w:tcBorders>
-              <w:top w:val="single" w:sz="8" w:space="0" w:color="000000"/>
-              <w:left w:val="single" w:sz="8" w:space="0" w:color="000000"/>
-              <w:bottom w:val="single" w:sz="8" w:space="0" w:color="000000"/>
-              <w:right w:val="single" w:sz="8" w:space="0" w:color="000000"/>
-              <w:insideH w:val="single" w:sz="8" w:space="0" w:color="000000"/>
-              <w:insideV w:val="single" w:sz="8" w:space="0" w:color="000000"/>
-            </w:tcBorders>
-            <w:shd w:fill="auto" w:val="clear"/>
-          </w:tcPr>
-          <w:p>
-            <w:pPr>
-              <w:pStyle w:val="Normal"/>
-              <w:keepNext w:val="false"/>
-              <w:keepLines w:val="false"/>
-              <w:widowControl w:val="false"/>
-              <w:pBdr/>
-              <w:shd w:val="clear" w:fill="auto"/>
-              <w:spacing w:lineRule="auto" w:line="240" w:before="0" w:after="0"/>
-              <w:ind w:left="0" w:right="0" w:hanging="0"/>
-              <w:jc w:val="left"/>
-              <w:rPr/>
-            </w:pPr>
-            <w:r>
-              <w:rPr/>
-              <w:t>NO</w:t>
-            </w:r>
-          </w:p>
-        </w:tc>
-        <w:tc>
-          <w:tcPr>
-            <w:tcW w:w="2339" w:type="dxa"/>
-            <w:tcBorders>
-              <w:top w:val="single" w:sz="8" w:space="0" w:color="000000"/>
-              <w:left w:val="single" w:sz="8" w:space="0" w:color="000000"/>
-              <w:bottom w:val="single" w:sz="8" w:space="0" w:color="000000"/>
-              <w:right w:val="single" w:sz="8" w:space="0" w:color="000000"/>
-              <w:insideH w:val="single" w:sz="8" w:space="0" w:color="000000"/>
-              <w:insideV w:val="single" w:sz="8" w:space="0" w:color="000000"/>
-            </w:tcBorders>
-            <w:shd w:fill="auto" w:val="clear"/>
-          </w:tcPr>
-          <w:p>
-            <w:pPr>
-              <w:pStyle w:val="Normal"/>
-              <w:widowControl w:val="false"/>
-              <w:spacing w:before="0" w:after="0"/>
-              <w:rPr/>
-            </w:pPr>
-            <w:r>
-              <w:rPr>
-                <w:rFonts w:ascii="Open Sans;Helvetica;sans-serif" w:hAnsi="Open Sans;Helvetica;sans-serif"/>
-                <w:b w:val="false"/>
-                <w:i w:val="false"/>
-                <w:caps w:val="false"/>
-                <w:smallCaps w:val="false"/>
-                <w:color w:val="4F4F4F"/>
-                <w:spacing w:val="0"/>
-                <w:sz w:val="24"/>
-              </w:rPr>
               <w:t>"The lane keeping assistance function is not limited in time duration which leads to misuse as an autonomous driving function."</w:t>
             </w:r>
             <w:r>
@@ -3732,10 +3848,11 @@
       <w:pPr>
         <w:pStyle w:val="Heading2"/>
         <w:spacing w:before="0" w:after="0"/>
-        <w:rPr/>
-      </w:pPr>
-      <w:bookmarkStart w:id="21" w:name="_frlc9y84ede8"/>
-      <w:bookmarkEnd w:id="21"/>
+        <w:contextualSpacing/>
+        <w:rPr/>
+      </w:pPr>
+      <w:bookmarkStart w:id="22" w:name="_frlc9y84ede8"/>
+      <w:bookmarkEnd w:id="22"/>
       <w:r>
         <w:rPr/>
         <w:t>Functional Safety Requirements</w:t>
@@ -3809,17 +3926,17 @@
         <w:tblLook w:val="0600"/>
       </w:tblPr>
       <w:tblGrid>
-        <w:gridCol w:w="1529"/>
+        <w:gridCol w:w="1528"/>
         <w:gridCol w:w="4501"/>
         <w:gridCol w:w="360"/>
         <w:gridCol w:w="1245"/>
-        <w:gridCol w:w="1920"/>
+        <w:gridCol w:w="1921"/>
       </w:tblGrid>
       <w:tr>
         <w:trPr/>
         <w:tc>
           <w:tcPr>
-            <w:tcW w:w="1529" w:type="dxa"/>
+            <w:tcW w:w="1528" w:type="dxa"/>
             <w:tcBorders>
               <w:top w:val="single" w:sz="8" w:space="0" w:color="000000"/>
               <w:left w:val="single" w:sz="8" w:space="0" w:color="000000"/>
@@ -3836,7 +3953,6 @@
               <w:keepNext w:val="false"/>
               <w:keepLines w:val="false"/>
               <w:widowControl w:val="false"/>
-              <w:pBdr/>
               <w:shd w:val="clear" w:fill="auto"/>
               <w:spacing w:lineRule="auto" w:line="240" w:before="0" w:after="0"/>
               <w:ind w:left="0" w:right="0" w:hanging="0"/>
@@ -3873,7 +3989,6 @@
               <w:keepNext w:val="false"/>
               <w:keepLines w:val="false"/>
               <w:widowControl w:val="false"/>
-              <w:pBdr/>
               <w:shd w:val="clear" w:fill="auto"/>
               <w:spacing w:lineRule="auto" w:line="240" w:before="0" w:after="0"/>
               <w:ind w:left="0" w:right="0" w:hanging="0"/>
@@ -3910,7 +4025,6 @@
               <w:keepNext w:val="false"/>
               <w:keepLines w:val="false"/>
               <w:widowControl w:val="false"/>
-              <w:pBdr/>
               <w:shd w:val="clear" w:fill="auto"/>
               <w:spacing w:lineRule="auto" w:line="240" w:before="0" w:after="0"/>
               <w:ind w:left="0" w:right="0" w:hanging="0"/>
@@ -3947,7 +4061,6 @@
               <w:keepNext w:val="false"/>
               <w:keepLines w:val="false"/>
               <w:widowControl w:val="false"/>
-              <w:pBdr/>
               <w:shd w:val="clear" w:fill="auto"/>
               <w:spacing w:lineRule="auto" w:line="240" w:before="0" w:after="0"/>
               <w:ind w:left="0" w:right="0" w:hanging="0"/>
@@ -3967,7 +4080,7 @@
         </w:tc>
         <w:tc>
           <w:tcPr>
-            <w:tcW w:w="1920" w:type="dxa"/>
+            <w:tcW w:w="1921" w:type="dxa"/>
             <w:tcBorders>
               <w:top w:val="single" w:sz="8" w:space="0" w:color="000000"/>
               <w:left w:val="single" w:sz="8" w:space="0" w:color="000000"/>
@@ -3984,7 +4097,6 @@
               <w:keepNext w:val="false"/>
               <w:keepLines w:val="false"/>
               <w:widowControl w:val="false"/>
-              <w:pBdr/>
               <w:shd w:val="clear" w:fill="auto"/>
               <w:spacing w:lineRule="auto" w:line="240" w:before="0" w:after="0"/>
               <w:ind w:left="0" w:right="0" w:hanging="0"/>
@@ -4007,7 +4119,7 @@
         <w:trPr/>
         <w:tc>
           <w:tcPr>
-            <w:tcW w:w="1529" w:type="dxa"/>
+            <w:tcW w:w="1528" w:type="dxa"/>
             <w:tcBorders>
               <w:top w:val="single" w:sz="8" w:space="0" w:color="000000"/>
               <w:left w:val="single" w:sz="8" w:space="0" w:color="000000"/>
@@ -4024,7 +4136,6 @@
               <w:keepNext w:val="false"/>
               <w:keepLines w:val="false"/>
               <w:widowControl w:val="false"/>
-              <w:pBdr/>
               <w:shd w:val="clear" w:fill="auto"/>
               <w:spacing w:lineRule="auto" w:line="240" w:before="0" w:after="0"/>
               <w:ind w:left="0" w:right="0" w:hanging="0"/>
@@ -4042,7 +4153,6 @@
               <w:keepNext w:val="false"/>
               <w:keepLines w:val="false"/>
               <w:widowControl w:val="false"/>
-              <w:pBdr/>
               <w:shd w:val="clear" w:fill="auto"/>
               <w:spacing w:lineRule="auto" w:line="240" w:before="0" w:after="0"/>
               <w:ind w:left="0" w:right="0" w:hanging="0"/>
@@ -4060,7 +4170,6 @@
               <w:keepNext w:val="false"/>
               <w:keepLines w:val="false"/>
               <w:widowControl w:val="false"/>
-              <w:pBdr/>
               <w:shd w:val="clear" w:fill="auto"/>
               <w:spacing w:lineRule="auto" w:line="240" w:before="0" w:after="0"/>
               <w:ind w:left="0" w:right="0" w:hanging="0"/>
@@ -4078,7 +4187,6 @@
               <w:keepNext w:val="false"/>
               <w:keepLines w:val="false"/>
               <w:widowControl w:val="false"/>
-              <w:pBdr/>
               <w:shd w:val="clear" w:fill="auto"/>
               <w:spacing w:lineRule="auto" w:line="240" w:before="0" w:after="0"/>
               <w:ind w:left="0" w:right="0" w:hanging="0"/>
@@ -4113,15 +4221,7 @@
             </w:pPr>
             <w:r>
               <w:rPr/>
-              <w:t xml:space="preserve">The </w:t>
-            </w:r>
-            <w:r>
-              <w:rPr/>
-              <w:t xml:space="preserve">power steering ECU </w:t>
-            </w:r>
-            <w:r>
-              <w:rPr/>
-              <w:t>shall ensure that the lane departure oscillating torque amplitude is below Max_Torque_Amplitude</w:t>
+              <w:t>The power steering ECU shall ensure that the lane departure oscillating torque amplitude is below Max_Torque_Amplitude</w:t>
             </w:r>
           </w:p>
         </w:tc>
@@ -4144,7 +4244,6 @@
               <w:keepNext w:val="false"/>
               <w:keepLines w:val="false"/>
               <w:widowControl w:val="false"/>
-              <w:pBdr/>
               <w:shd w:val="clear" w:fill="auto"/>
               <w:spacing w:lineRule="auto" w:line="240" w:before="0" w:after="0"/>
               <w:ind w:left="0" w:right="0" w:hanging="0"/>
@@ -4176,7 +4275,6 @@
               <w:keepNext w:val="false"/>
               <w:keepLines w:val="false"/>
               <w:widowControl w:val="false"/>
-              <w:pBdr/>
               <w:shd w:val="clear" w:fill="auto"/>
               <w:spacing w:lineRule="auto" w:line="240" w:before="0" w:after="0"/>
               <w:ind w:left="0" w:right="0" w:hanging="0"/>
@@ -4191,7 +4289,7 @@
         </w:tc>
         <w:tc>
           <w:tcPr>
-            <w:tcW w:w="1920" w:type="dxa"/>
+            <w:tcW w:w="1921" w:type="dxa"/>
             <w:tcBorders>
               <w:top w:val="single" w:sz="8" w:space="0" w:color="000000"/>
               <w:left w:val="single" w:sz="8" w:space="0" w:color="000000"/>
@@ -4208,7 +4306,6 @@
               <w:keepNext w:val="false"/>
               <w:keepLines w:val="false"/>
               <w:widowControl w:val="false"/>
-              <w:pBdr/>
               <w:shd w:val="clear" w:fill="auto"/>
               <w:spacing w:lineRule="auto" w:line="240" w:before="0" w:after="0"/>
               <w:ind w:left="0" w:right="0" w:hanging="0"/>
@@ -4226,7 +4323,7 @@
         <w:trPr/>
         <w:tc>
           <w:tcPr>
-            <w:tcW w:w="1529" w:type="dxa"/>
+            <w:tcW w:w="1528" w:type="dxa"/>
             <w:tcBorders>
               <w:top w:val="single" w:sz="8" w:space="0" w:color="000000"/>
               <w:left w:val="single" w:sz="8" w:space="0" w:color="000000"/>
@@ -4308,15 +4405,7 @@
             </w:pPr>
             <w:r>
               <w:rPr/>
-              <w:t xml:space="preserve">The </w:t>
-            </w:r>
-            <w:r>
-              <w:rPr/>
-              <w:t>power steering ECU</w:t>
-            </w:r>
-            <w:r>
-              <w:rPr/>
-              <w:t xml:space="preserve"> shall ensure that the lane departure oscillating torque frequency is below Max_Torque_Frequency</w:t>
+              <w:t>The power steering ECU shall ensure that the lane departure oscillating torque frequency is below Max_Torque_Frequency</w:t>
             </w:r>
           </w:p>
         </w:tc>
@@ -4339,7 +4428,6 @@
               <w:keepNext w:val="false"/>
               <w:keepLines w:val="false"/>
               <w:widowControl w:val="false"/>
-              <w:pBdr/>
               <w:shd w:val="clear" w:fill="auto"/>
               <w:spacing w:lineRule="auto" w:line="240" w:before="0" w:after="0"/>
               <w:ind w:left="0" w:right="0" w:hanging="0"/>
@@ -4371,7 +4459,6 @@
               <w:keepNext w:val="false"/>
               <w:keepLines w:val="false"/>
               <w:widowControl w:val="false"/>
-              <w:pBdr/>
               <w:shd w:val="clear" w:fill="auto"/>
               <w:spacing w:lineRule="auto" w:line="240" w:before="0" w:after="0"/>
               <w:ind w:left="0" w:right="0" w:hanging="0"/>
@@ -4386,7 +4473,7 @@
         </w:tc>
         <w:tc>
           <w:tcPr>
-            <w:tcW w:w="1920" w:type="dxa"/>
+            <w:tcW w:w="1921" w:type="dxa"/>
             <w:tcBorders>
               <w:top w:val="single" w:sz="8" w:space="0" w:color="000000"/>
               <w:left w:val="single" w:sz="8" w:space="0" w:color="000000"/>
@@ -4403,7 +4490,6 @@
               <w:keepNext w:val="false"/>
               <w:keepLines w:val="false"/>
               <w:widowControl w:val="false"/>
-              <w:pBdr/>
               <w:shd w:val="clear" w:fill="auto"/>
               <w:spacing w:lineRule="auto" w:line="240" w:before="0" w:after="0"/>
               <w:ind w:left="0" w:right="0" w:hanging="0"/>
@@ -4949,17 +5035,17 @@
         <w:tblLook w:val="0600"/>
       </w:tblPr>
       <w:tblGrid>
-        <w:gridCol w:w="1529"/>
+        <w:gridCol w:w="1528"/>
         <w:gridCol w:w="4501"/>
         <w:gridCol w:w="360"/>
         <w:gridCol w:w="1245"/>
-        <w:gridCol w:w="1920"/>
+        <w:gridCol w:w="1921"/>
       </w:tblGrid>
       <w:tr>
         <w:trPr/>
         <w:tc>
           <w:tcPr>
-            <w:tcW w:w="1529" w:type="dxa"/>
+            <w:tcW w:w="1528" w:type="dxa"/>
             <w:tcBorders>
               <w:top w:val="single" w:sz="8" w:space="0" w:color="000000"/>
               <w:left w:val="single" w:sz="8" w:space="0" w:color="000000"/>
@@ -5083,7 +5169,7 @@
         </w:tc>
         <w:tc>
           <w:tcPr>
-            <w:tcW w:w="1920" w:type="dxa"/>
+            <w:tcW w:w="1921" w:type="dxa"/>
             <w:tcBorders>
               <w:top w:val="single" w:sz="8" w:space="0" w:color="000000"/>
               <w:left w:val="single" w:sz="8" w:space="0" w:color="000000"/>
@@ -5117,7 +5203,7 @@
         <w:trPr/>
         <w:tc>
           <w:tcPr>
-            <w:tcW w:w="1529" w:type="dxa"/>
+            <w:tcW w:w="1528" w:type="dxa"/>
             <w:tcBorders>
               <w:top w:val="single" w:sz="8" w:space="0" w:color="000000"/>
               <w:left w:val="single" w:sz="8" w:space="0" w:color="000000"/>
@@ -5257,7 +5343,7 @@
         </w:tc>
         <w:tc>
           <w:tcPr>
-            <w:tcW w:w="1920" w:type="dxa"/>
+            <w:tcW w:w="1921" w:type="dxa"/>
             <w:tcBorders>
               <w:top w:val="single" w:sz="8" w:space="0" w:color="000000"/>
               <w:left w:val="single" w:sz="8" w:space="0" w:color="000000"/>
@@ -5617,10 +5703,11 @@
       <w:pPr>
         <w:pStyle w:val="Heading2"/>
         <w:spacing w:before="0" w:after="0"/>
-        <w:rPr/>
-      </w:pPr>
-      <w:bookmarkStart w:id="22" w:name="_74udkdvf7nod"/>
-      <w:bookmarkEnd w:id="22"/>
+        <w:contextualSpacing/>
+        <w:rPr/>
+      </w:pPr>
+      <w:bookmarkStart w:id="23" w:name="_74udkdvf7nod"/>
+      <w:bookmarkEnd w:id="23"/>
       <w:r>
         <w:rPr/>
         <w:t>Refinement of the System Architecture</w:t>
@@ -5651,9 +5738,12 @@
         </w:rPr>
       </w:pPr>
       <w:r>
-        <w:rPr/>
+        <w:rPr>
+          <w:b/>
+          <w:color w:val="B7B7B7"/>
+        </w:rPr>
         <w:drawing>
-          <wp:anchor behindDoc="0" distT="0" distB="0" distL="0" distR="0" simplePos="0" locked="0" layoutInCell="1" allowOverlap="1" relativeHeight="5">
+          <wp:anchor behindDoc="0" distT="0" distB="0" distL="0" distR="0" simplePos="0" locked="0" layoutInCell="1" allowOverlap="1" relativeHeight="4">
             <wp:simplePos x="0" y="0"/>
             <wp:positionH relativeFrom="column">
               <wp:align>center</wp:align>
@@ -5710,17 +5800,21 @@
         </w:rPr>
       </w:pPr>
       <w:r>
-        <w:rPr/>
+        <w:rPr>
+          <w:b/>
+          <w:color w:val="B7B7B7"/>
+        </w:rPr>
       </w:r>
     </w:p>
     <w:p>
       <w:pPr>
         <w:pStyle w:val="Heading2"/>
         <w:spacing w:before="0" w:after="0"/>
-        <w:rPr/>
-      </w:pPr>
-      <w:bookmarkStart w:id="23" w:name="_g2lqf7kmbspk"/>
-      <w:bookmarkEnd w:id="23"/>
+        <w:contextualSpacing/>
+        <w:rPr/>
+      </w:pPr>
+      <w:bookmarkStart w:id="24" w:name="_g2lqf7kmbspk"/>
+      <w:bookmarkEnd w:id="24"/>
       <w:r>
         <w:rPr/>
         <w:t>Allocation of Functional Safety Requirements to Architecture Elements</w:t>
@@ -5773,8 +5867,8 @@
         <w:tblLook w:val="0600"/>
       </w:tblPr>
       <w:tblGrid>
-        <w:gridCol w:w="1529"/>
-        <w:gridCol w:w="3510"/>
+        <w:gridCol w:w="1528"/>
+        <w:gridCol w:w="3511"/>
         <w:gridCol w:w="1350"/>
         <w:gridCol w:w="1245"/>
         <w:gridCol w:w="1921"/>
@@ -5783,7 +5877,7 @@
         <w:trPr/>
         <w:tc>
           <w:tcPr>
-            <w:tcW w:w="1529" w:type="dxa"/>
+            <w:tcW w:w="1528" w:type="dxa"/>
             <w:tcBorders>
               <w:top w:val="single" w:sz="8" w:space="0" w:color="000000"/>
               <w:left w:val="single" w:sz="8" w:space="0" w:color="000000"/>
@@ -5814,7 +5908,7 @@
         </w:tc>
         <w:tc>
           <w:tcPr>
-            <w:tcW w:w="3510" w:type="dxa"/>
+            <w:tcW w:w="3511" w:type="dxa"/>
             <w:tcBorders>
               <w:top w:val="single" w:sz="8" w:space="0" w:color="000000"/>
               <w:left w:val="single" w:sz="8" w:space="0" w:color="000000"/>
@@ -5941,7 +6035,7 @@
         <w:trPr/>
         <w:tc>
           <w:tcPr>
-            <w:tcW w:w="1529" w:type="dxa"/>
+            <w:tcW w:w="1528" w:type="dxa"/>
             <w:tcBorders>
               <w:top w:val="single" w:sz="8" w:space="0" w:color="000000"/>
               <w:left w:val="single" w:sz="8" w:space="0" w:color="000000"/>
@@ -6003,7 +6097,7 @@
         </w:tc>
         <w:tc>
           <w:tcPr>
-            <w:tcW w:w="3510" w:type="dxa"/>
+            <w:tcW w:w="3511" w:type="dxa"/>
             <w:tcBorders>
               <w:top w:val="single" w:sz="8" w:space="0" w:color="000000"/>
               <w:left w:val="single" w:sz="8" w:space="0" w:color="000000"/>
@@ -6023,15 +6117,7 @@
             </w:pPr>
             <w:r>
               <w:rPr/>
-              <w:t xml:space="preserve">The </w:t>
-            </w:r>
-            <w:r>
-              <w:rPr/>
-              <w:t xml:space="preserve">power steering ECU </w:t>
-            </w:r>
-            <w:r>
-              <w:rPr/>
-              <w:t>shall ensure that the lane departure oscillating torque amplitude is below Max_Torque_Amplitude</w:t>
+              <w:t>The power steering ECU shall ensure that the lane departure oscillating torque amplitude is below Max_Torque_Amplitude</w:t>
             </w:r>
           </w:p>
         </w:tc>
@@ -6131,7 +6217,7 @@
         <w:trPr/>
         <w:tc>
           <w:tcPr>
-            <w:tcW w:w="1529" w:type="dxa"/>
+            <w:tcW w:w="1528" w:type="dxa"/>
             <w:tcBorders>
               <w:top w:val="single" w:sz="8" w:space="0" w:color="000000"/>
               <w:left w:val="single" w:sz="8" w:space="0" w:color="000000"/>
@@ -6193,7 +6279,7 @@
         </w:tc>
         <w:tc>
           <w:tcPr>
-            <w:tcW w:w="3510" w:type="dxa"/>
+            <w:tcW w:w="3511" w:type="dxa"/>
             <w:tcBorders>
               <w:top w:val="single" w:sz="8" w:space="0" w:color="000000"/>
               <w:left w:val="single" w:sz="8" w:space="0" w:color="000000"/>
@@ -6213,15 +6299,7 @@
             </w:pPr>
             <w:r>
               <w:rPr/>
-              <w:t xml:space="preserve">The </w:t>
-            </w:r>
-            <w:r>
-              <w:rPr/>
-              <w:t>power steering ECU</w:t>
-            </w:r>
-            <w:r>
-              <w:rPr/>
-              <w:t xml:space="preserve"> shall ensure that the lane departure oscillating torque frequency is below Max_Torque_Frequency</w:t>
+              <w:t>The power steering ECU shall ensure that the lane departure oscillating torque frequency is below Max_Torque_Frequency</w:t>
             </w:r>
           </w:p>
         </w:tc>
@@ -6321,7 +6399,7 @@
         <w:trPr/>
         <w:tc>
           <w:tcPr>
-            <w:tcW w:w="1529" w:type="dxa"/>
+            <w:tcW w:w="1528" w:type="dxa"/>
             <w:tcBorders>
               <w:top w:val="single" w:sz="8" w:space="0" w:color="000000"/>
               <w:left w:val="single" w:sz="8" w:space="0" w:color="000000"/>
@@ -6383,7 +6461,7 @@
         </w:tc>
         <w:tc>
           <w:tcPr>
-            <w:tcW w:w="3510" w:type="dxa"/>
+            <w:tcW w:w="3511" w:type="dxa"/>
             <w:tcBorders>
               <w:top w:val="single" w:sz="8" w:space="0" w:color="000000"/>
               <w:left w:val="single" w:sz="8" w:space="0" w:color="000000"/>
@@ -6524,10 +6602,11 @@
       <w:pPr>
         <w:pStyle w:val="Heading2"/>
         <w:spacing w:before="0" w:after="0"/>
-        <w:rPr/>
-      </w:pPr>
-      <w:bookmarkStart w:id="24" w:name="_4w6r8buy4lrp"/>
-      <w:bookmarkEnd w:id="24"/>
+        <w:contextualSpacing/>
+        <w:rPr/>
+      </w:pPr>
+      <w:bookmarkStart w:id="25" w:name="_4w6r8buy4lrp"/>
+      <w:bookmarkEnd w:id="25"/>
       <w:r>
         <w:rPr/>
         <w:t>Warning and Degradation Concept</w:t>
@@ -6617,7 +6696,6 @@
               <w:keepNext w:val="false"/>
               <w:keepLines w:val="false"/>
               <w:widowControl w:val="false"/>
-              <w:pBdr/>
               <w:shd w:val="clear" w:fill="auto"/>
               <w:spacing w:lineRule="auto" w:line="240" w:before="0" w:after="0"/>
               <w:ind w:left="0" w:right="0" w:hanging="0"/>
@@ -6654,7 +6732,6 @@
               <w:keepNext w:val="false"/>
               <w:keepLines w:val="false"/>
               <w:widowControl w:val="false"/>
-              <w:pBdr/>
               <w:shd w:val="clear" w:fill="auto"/>
               <w:spacing w:lineRule="auto" w:line="240" w:before="0" w:after="0"/>
               <w:ind w:left="0" w:right="0" w:hanging="0"/>
@@ -6691,7 +6768,6 @@
               <w:keepNext w:val="false"/>
               <w:keepLines w:val="false"/>
               <w:widowControl w:val="false"/>
-              <w:pBdr/>
               <w:shd w:val="clear" w:fill="auto"/>
               <w:spacing w:lineRule="auto" w:line="240" w:before="0" w:after="0"/>
               <w:ind w:left="0" w:right="0" w:hanging="0"/>
@@ -6728,7 +6804,6 @@
               <w:keepNext w:val="false"/>
               <w:keepLines w:val="false"/>
               <w:widowControl w:val="false"/>
-              <w:pBdr/>
               <w:shd w:val="clear" w:fill="auto"/>
               <w:spacing w:lineRule="auto" w:line="240" w:before="0" w:after="0"/>
               <w:ind w:left="0" w:right="0" w:hanging="0"/>
@@ -6765,7 +6840,6 @@
               <w:keepNext w:val="false"/>
               <w:keepLines w:val="false"/>
               <w:widowControl w:val="false"/>
-              <w:pBdr/>
               <w:shd w:val="clear" w:fill="auto"/>
               <w:spacing w:lineRule="auto" w:line="240" w:before="0" w:after="0"/>
               <w:ind w:left="0" w:right="0" w:hanging="0"/>
@@ -6805,7 +6879,6 @@
               <w:keepNext w:val="false"/>
               <w:keepLines w:val="false"/>
               <w:widowControl w:val="false"/>
-              <w:pBdr/>
               <w:shd w:val="clear" w:fill="auto"/>
               <w:spacing w:lineRule="auto" w:line="240" w:before="0" w:after="0"/>
               <w:ind w:left="0" w:right="0" w:hanging="0"/>
@@ -6837,7 +6910,6 @@
               <w:keepNext w:val="false"/>
               <w:keepLines w:val="false"/>
               <w:widowControl w:val="false"/>
-              <w:pBdr/>
               <w:shd w:val="clear" w:fill="auto"/>
               <w:spacing w:lineRule="auto" w:line="240" w:before="0" w:after="0"/>
               <w:ind w:left="0" w:right="0" w:hanging="0"/>
@@ -6869,7 +6941,6 @@
               <w:keepNext w:val="false"/>
               <w:keepLines w:val="false"/>
               <w:widowControl w:val="false"/>
-              <w:pBdr/>
               <w:shd w:val="clear" w:fill="auto"/>
               <w:spacing w:lineRule="auto" w:line="240" w:before="0" w:after="0"/>
               <w:ind w:left="0" w:right="0" w:hanging="0"/>
@@ -6901,7 +6972,6 @@
               <w:keepNext w:val="false"/>
               <w:keepLines w:val="false"/>
               <w:widowControl w:val="false"/>
-              <w:pBdr/>
               <w:shd w:val="clear" w:fill="auto"/>
               <w:spacing w:lineRule="auto" w:line="240" w:before="0" w:after="0"/>
               <w:ind w:left="0" w:right="0" w:hanging="0"/>
@@ -6933,7 +7003,6 @@
               <w:keepNext w:val="false"/>
               <w:keepLines w:val="false"/>
               <w:widowControl w:val="false"/>
-              <w:pBdr/>
               <w:shd w:val="clear" w:fill="auto"/>
               <w:spacing w:lineRule="auto" w:line="240" w:before="0" w:after="0"/>
               <w:ind w:left="0" w:right="0" w:hanging="0"/>
@@ -6968,7 +7037,6 @@
               <w:keepNext w:val="false"/>
               <w:keepLines w:val="false"/>
               <w:widowControl w:val="false"/>
-              <w:pBdr/>
               <w:shd w:val="clear" w:fill="auto"/>
               <w:spacing w:lineRule="auto" w:line="240" w:before="0" w:after="0"/>
               <w:ind w:left="0" w:right="0" w:hanging="0"/>
@@ -7026,7 +7094,6 @@
               <w:keepNext w:val="false"/>
               <w:keepLines w:val="false"/>
               <w:widowControl w:val="false"/>
-              <w:pBdr/>
               <w:shd w:val="clear" w:fill="auto"/>
               <w:spacing w:lineRule="auto" w:line="240" w:before="0" w:after="0"/>
               <w:ind w:left="0" w:right="0" w:hanging="0"/>
@@ -7058,7 +7125,6 @@
               <w:keepNext w:val="false"/>
               <w:keepLines w:val="false"/>
               <w:widowControl w:val="false"/>
-              <w:pBdr/>
               <w:shd w:val="clear" w:fill="auto"/>
               <w:spacing w:lineRule="auto" w:line="240" w:before="0" w:after="0"/>
               <w:ind w:left="0" w:right="0" w:hanging="0"/>
@@ -7136,6 +7202,7 @@
       <w:rPr>
         <w:rFonts w:ascii="OpenSymbol" w:hAnsi="OpenSymbol" w:cs="OpenSymbol" w:hint="default"/>
         <w:u w:val="none"/>
+        <w:rFonts w:cs="OpenSymbol"/>
       </w:rPr>
     </w:lvl>
     <w:lvl w:ilvl="1">
@@ -7149,6 +7216,7 @@
       <w:rPr>
         <w:rFonts w:ascii="OpenSymbol" w:hAnsi="OpenSymbol" w:cs="OpenSymbol" w:hint="default"/>
         <w:u w:val="none"/>
+        <w:rFonts w:cs="OpenSymbol"/>
       </w:rPr>
     </w:lvl>
     <w:lvl w:ilvl="2">
@@ -7162,6 +7230,7 @@
       <w:rPr>
         <w:rFonts w:ascii="OpenSymbol" w:hAnsi="OpenSymbol" w:cs="OpenSymbol" w:hint="default"/>
         <w:u w:val="none"/>
+        <w:rFonts w:cs="OpenSymbol"/>
       </w:rPr>
     </w:lvl>
     <w:lvl w:ilvl="3">
@@ -7175,6 +7244,7 @@
       <w:rPr>
         <w:rFonts w:ascii="OpenSymbol" w:hAnsi="OpenSymbol" w:cs="OpenSymbol" w:hint="default"/>
         <w:u w:val="none"/>
+        <w:rFonts w:cs="OpenSymbol"/>
       </w:rPr>
     </w:lvl>
     <w:lvl w:ilvl="4">
@@ -7188,6 +7258,7 @@
       <w:rPr>
         <w:rFonts w:ascii="OpenSymbol" w:hAnsi="OpenSymbol" w:cs="OpenSymbol" w:hint="default"/>
         <w:u w:val="none"/>
+        <w:rFonts w:cs="OpenSymbol"/>
       </w:rPr>
     </w:lvl>
     <w:lvl w:ilvl="5">
@@ -7201,6 +7272,7 @@
       <w:rPr>
         <w:rFonts w:ascii="OpenSymbol" w:hAnsi="OpenSymbol" w:cs="OpenSymbol" w:hint="default"/>
         <w:u w:val="none"/>
+        <w:rFonts w:cs="OpenSymbol"/>
       </w:rPr>
     </w:lvl>
     <w:lvl w:ilvl="6">
@@ -7214,6 +7286,7 @@
       <w:rPr>
         <w:rFonts w:ascii="OpenSymbol" w:hAnsi="OpenSymbol" w:cs="OpenSymbol" w:hint="default"/>
         <w:u w:val="none"/>
+        <w:rFonts w:cs="OpenSymbol"/>
       </w:rPr>
     </w:lvl>
     <w:lvl w:ilvl="7">
@@ -7227,6 +7300,7 @@
       <w:rPr>
         <w:rFonts w:ascii="OpenSymbol" w:hAnsi="OpenSymbol" w:cs="OpenSymbol" w:hint="default"/>
         <w:u w:val="none"/>
+        <w:rFonts w:cs="OpenSymbol"/>
       </w:rPr>
     </w:lvl>
     <w:lvl w:ilvl="8">
@@ -7240,6 +7314,7 @@
       <w:rPr>
         <w:rFonts w:ascii="OpenSymbol" w:hAnsi="OpenSymbol" w:cs="OpenSymbol" w:hint="default"/>
         <w:u w:val="none"/>
+        <w:rFonts w:cs="OpenSymbol"/>
       </w:rPr>
     </w:lvl>
   </w:abstractNum>
@@ -7351,7 +7426,6 @@
       <w:rPr>
         <w:rFonts w:ascii="Arial" w:hAnsi="Arial" w:eastAsia="Arial" w:cs="Arial"/>
         <w:color w:val="000000"/>
-        <w:sz w:val="22"/>
         <w:szCs w:val="22"/>
         <w:lang w:val="en" w:eastAsia="zh-CN" w:bidi="hi-IN"/>
       </w:rPr>
@@ -7367,8 +7441,8 @@
       <w:keepNext w:val="false"/>
       <w:keepLines w:val="false"/>
       <w:widowControl/>
-      <w:pBdr/>
       <w:shd w:val="clear" w:fill="auto"/>
+      <w:bidi w:val="0"/>
       <w:spacing w:lineRule="auto" w:line="276" w:before="0" w:after="0"/>
       <w:ind w:left="0" w:right="0" w:hanging="0"/>
       <w:jc w:val="left"/>
@@ -7394,105 +7468,125 @@
   </w:style>
   <w:style w:type="paragraph" w:styleId="Heading1">
     <w:name w:val="Heading 1"/>
-    <w:basedOn w:val="Normal1"/>
     <w:next w:val="Normal"/>
     <w:qFormat/>
     <w:pPr>
       <w:keepNext w:val="true"/>
       <w:keepLines/>
+      <w:widowControl w:val="false"/>
       <w:spacing w:lineRule="auto" w:line="240" w:before="400" w:after="120"/>
       <w:contextualSpacing/>
     </w:pPr>
     <w:rPr>
+      <w:rFonts w:ascii="Arial" w:hAnsi="Arial" w:eastAsia="Arial" w:cs="Arial"/>
+      <w:color w:val="000000"/>
+      <w:kern w:val="0"/>
       <w:sz w:val="40"/>
       <w:szCs w:val="40"/>
+      <w:lang w:val="en" w:eastAsia="zh-CN" w:bidi="hi-IN"/>
     </w:rPr>
   </w:style>
   <w:style w:type="paragraph" w:styleId="Heading2">
     <w:name w:val="Heading 2"/>
-    <w:basedOn w:val="Normal1"/>
     <w:next w:val="Normal"/>
     <w:qFormat/>
     <w:pPr>
       <w:keepNext w:val="true"/>
       <w:keepLines/>
+      <w:widowControl w:val="false"/>
       <w:spacing w:lineRule="auto" w:line="240" w:before="360" w:after="120"/>
       <w:contextualSpacing/>
     </w:pPr>
     <w:rPr>
+      <w:rFonts w:ascii="Arial" w:hAnsi="Arial" w:eastAsia="Arial" w:cs="Arial"/>
       <w:b w:val="false"/>
+      <w:color w:val="000000"/>
+      <w:kern w:val="0"/>
       <w:sz w:val="32"/>
       <w:szCs w:val="32"/>
+      <w:lang w:val="en" w:eastAsia="zh-CN" w:bidi="hi-IN"/>
     </w:rPr>
   </w:style>
   <w:style w:type="paragraph" w:styleId="Heading3">
     <w:name w:val="Heading 3"/>
-    <w:basedOn w:val="Normal1"/>
     <w:next w:val="Normal"/>
     <w:qFormat/>
     <w:pPr>
       <w:keepNext w:val="true"/>
       <w:keepLines/>
+      <w:widowControl w:val="false"/>
       <w:spacing w:lineRule="auto" w:line="240" w:before="320" w:after="80"/>
       <w:contextualSpacing/>
     </w:pPr>
     <w:rPr>
+      <w:rFonts w:ascii="Arial" w:hAnsi="Arial" w:eastAsia="Arial" w:cs="Arial"/>
       <w:b w:val="false"/>
       <w:color w:val="434343"/>
+      <w:kern w:val="0"/>
       <w:sz w:val="28"/>
       <w:szCs w:val="28"/>
+      <w:lang w:val="en" w:eastAsia="zh-CN" w:bidi="hi-IN"/>
     </w:rPr>
   </w:style>
   <w:style w:type="paragraph" w:styleId="Heading4">
     <w:name w:val="Heading 4"/>
-    <w:basedOn w:val="Normal1"/>
     <w:next w:val="Normal"/>
     <w:qFormat/>
     <w:pPr>
       <w:keepNext w:val="true"/>
       <w:keepLines/>
+      <w:widowControl w:val="false"/>
       <w:spacing w:lineRule="auto" w:line="240" w:before="280" w:after="80"/>
       <w:contextualSpacing/>
     </w:pPr>
     <w:rPr>
+      <w:rFonts w:ascii="Arial" w:hAnsi="Arial" w:eastAsia="Arial" w:cs="Arial"/>
       <w:color w:val="666666"/>
+      <w:kern w:val="0"/>
       <w:sz w:val="24"/>
       <w:szCs w:val="24"/>
+      <w:lang w:val="en" w:eastAsia="zh-CN" w:bidi="hi-IN"/>
     </w:rPr>
   </w:style>
   <w:style w:type="paragraph" w:styleId="Heading5">
     <w:name w:val="Heading 5"/>
-    <w:basedOn w:val="Normal1"/>
     <w:next w:val="Normal"/>
     <w:qFormat/>
     <w:pPr>
       <w:keepNext w:val="true"/>
       <w:keepLines/>
+      <w:widowControl w:val="false"/>
       <w:spacing w:lineRule="auto" w:line="240" w:before="240" w:after="80"/>
       <w:contextualSpacing/>
     </w:pPr>
     <w:rPr>
+      <w:rFonts w:ascii="Arial" w:hAnsi="Arial" w:eastAsia="Arial" w:cs="Arial"/>
       <w:color w:val="666666"/>
+      <w:kern w:val="0"/>
       <w:sz w:val="22"/>
       <w:szCs w:val="22"/>
+      <w:lang w:val="en" w:eastAsia="zh-CN" w:bidi="hi-IN"/>
     </w:rPr>
   </w:style>
   <w:style w:type="paragraph" w:styleId="Heading6">
     <w:name w:val="Heading 6"/>
-    <w:basedOn w:val="Normal1"/>
     <w:next w:val="Normal"/>
     <w:qFormat/>
     <w:pPr>
       <w:keepNext w:val="true"/>
       <w:keepLines/>
+      <w:widowControl w:val="false"/>
       <w:spacing w:lineRule="auto" w:line="240" w:before="240" w:after="80"/>
       <w:contextualSpacing/>
     </w:pPr>
     <w:rPr>
+      <w:rFonts w:ascii="Arial" w:hAnsi="Arial" w:eastAsia="Arial" w:cs="Arial"/>
       <w:i/>
       <w:color w:val="666666"/>
+      <w:kern w:val="0"/>
       <w:sz w:val="22"/>
       <w:szCs w:val="22"/>
+      <w:lang w:val="en" w:eastAsia="zh-CN" w:bidi="hi-IN"/>
     </w:rPr>
   </w:style>
   <w:style w:type="character" w:styleId="ListLabel1">
@@ -7580,6 +7674,87 @@
     <w:qFormat/>
     <w:rPr/>
   </w:style>
+  <w:style w:type="character" w:styleId="ListLabel11">
+    <w:name w:val="ListLabel 11"/>
+    <w:qFormat/>
+    <w:rPr>
+      <w:rFonts w:cs="OpenSymbol"/>
+      <w:u w:val="none"/>
+    </w:rPr>
+  </w:style>
+  <w:style w:type="character" w:styleId="ListLabel12">
+    <w:name w:val="ListLabel 12"/>
+    <w:qFormat/>
+    <w:rPr>
+      <w:rFonts w:cs="OpenSymbol"/>
+      <w:u w:val="none"/>
+    </w:rPr>
+  </w:style>
+  <w:style w:type="character" w:styleId="ListLabel13">
+    <w:name w:val="ListLabel 13"/>
+    <w:qFormat/>
+    <w:rPr>
+      <w:rFonts w:cs="OpenSymbol"/>
+      <w:u w:val="none"/>
+    </w:rPr>
+  </w:style>
+  <w:style w:type="character" w:styleId="ListLabel14">
+    <w:name w:val="ListLabel 14"/>
+    <w:qFormat/>
+    <w:rPr>
+      <w:rFonts w:cs="OpenSymbol"/>
+      <w:u w:val="none"/>
+    </w:rPr>
+  </w:style>
+  <w:style w:type="character" w:styleId="ListLabel15">
+    <w:name w:val="ListLabel 15"/>
+    <w:qFormat/>
+    <w:rPr>
+      <w:rFonts w:cs="OpenSymbol"/>
+      <w:u w:val="none"/>
+    </w:rPr>
+  </w:style>
+  <w:style w:type="character" w:styleId="ListLabel16">
+    <w:name w:val="ListLabel 16"/>
+    <w:qFormat/>
+    <w:rPr>
+      <w:rFonts w:cs="OpenSymbol"/>
+      <w:u w:val="none"/>
+    </w:rPr>
+  </w:style>
+  <w:style w:type="character" w:styleId="ListLabel17">
+    <w:name w:val="ListLabel 17"/>
+    <w:qFormat/>
+    <w:rPr>
+      <w:rFonts w:cs="OpenSymbol"/>
+      <w:u w:val="none"/>
+    </w:rPr>
+  </w:style>
+  <w:style w:type="character" w:styleId="ListLabel18">
+    <w:name w:val="ListLabel 18"/>
+    <w:qFormat/>
+    <w:rPr>
+      <w:rFonts w:cs="OpenSymbol"/>
+      <w:u w:val="none"/>
+    </w:rPr>
+  </w:style>
+  <w:style w:type="character" w:styleId="ListLabel19">
+    <w:name w:val="ListLabel 19"/>
+    <w:qFormat/>
+    <w:rPr>
+      <w:rFonts w:cs="OpenSymbol"/>
+      <w:u w:val="none"/>
+    </w:rPr>
+  </w:style>
+  <w:style w:type="character" w:styleId="ListLabel20">
+    <w:name w:val="ListLabel 20"/>
+    <w:qFormat/>
+    <w:rPr>
+      <w:b/>
+      <w:color w:val="B7B7B7"/>
+      <w:u w:val="single"/>
+    </w:rPr>
+  </w:style>
   <w:style w:type="paragraph" w:styleId="Heading">
     <w:name w:val="Heading"/>
     <w:basedOn w:val="Normal"/>
@@ -7638,7 +7813,7 @@
       <w:rFonts w:cs="Lucida Sans"/>
     </w:rPr>
   </w:style>
-  <w:style w:type="paragraph" w:styleId="Normal1" w:default="1">
+  <w:style w:type="paragraph" w:styleId="LOnormal" w:default="1">
     <w:name w:val="LO-normal"/>
     <w:qFormat/>
     <w:pPr>
@@ -7667,7 +7842,7 @@
   </w:style>
   <w:style w:type="paragraph" w:styleId="Title">
     <w:name w:val="Title"/>
-    <w:basedOn w:val="Normal1"/>
+    <w:basedOn w:val="LOnormal"/>
     <w:next w:val="Normal"/>
     <w:qFormat/>
     <w:pPr>
@@ -7683,7 +7858,7 @@
   </w:style>
   <w:style w:type="paragraph" w:styleId="Subtitle">
     <w:name w:val="Subtitle"/>
-    <w:basedOn w:val="Normal1"/>
+    <w:basedOn w:val="LOnormal"/>
     <w:next w:val="Normal"/>
     <w:qFormat/>
     <w:pPr>

</xml_diff>